<commit_message>
made some changes to 2014xlpplanv03.docx
</commit_message>
<xml_diff>
--- a/2014xlpPlanV03.docx
+++ b/2014xlpPlanV03.docx
@@ -6,16 +6,18 @@
       <w:pPr>
         <w:jc w:val="center"/>
         <w:rPr>
-          <w:rFonts w:ascii="宋体" w:eastAsia="宋体" w:hint="eastAsia"/>
+          <w:rFonts w:ascii="宋体" w:eastAsia="宋体"/>
           <w:sz w:val="34"/>
         </w:rPr>
       </w:pPr>
+      <w:bookmarkStart w:id="0" w:name="_GoBack"/>
+      <w:bookmarkEnd w:id="0"/>
     </w:p>
     <w:p>
       <w:pPr>
         <w:jc w:val="center"/>
         <w:rPr>
-          <w:rFonts w:ascii="宋体" w:eastAsia="宋体" w:hint="eastAsia"/>
+          <w:rFonts w:ascii="宋体" w:eastAsia="宋体"/>
           <w:sz w:val="34"/>
         </w:rPr>
       </w:pPr>
@@ -24,7 +26,7 @@
       <w:pPr>
         <w:jc w:val="center"/>
         <w:rPr>
-          <w:rFonts w:ascii="宋体" w:eastAsia="宋体" w:hint="eastAsia"/>
+          <w:rFonts w:ascii="宋体" w:eastAsia="宋体"/>
           <w:sz w:val="34"/>
         </w:rPr>
       </w:pPr>
@@ -33,7 +35,7 @@
       <w:pPr>
         <w:jc w:val="center"/>
         <w:rPr>
-          <w:rFonts w:ascii="宋体" w:eastAsia="宋体" w:hint="eastAsia"/>
+          <w:rFonts w:ascii="宋体" w:eastAsia="宋体"/>
           <w:sz w:val="34"/>
         </w:rPr>
       </w:pPr>
@@ -43,7 +45,7 @@
         <w:spacing w:line="360" w:lineRule="auto"/>
         <w:jc w:val="center"/>
         <w:rPr>
-          <w:rFonts w:ascii="宋体" w:eastAsia="宋体" w:hint="eastAsia"/>
+          <w:rFonts w:ascii="宋体" w:eastAsia="宋体"/>
           <w:sz w:val="48"/>
         </w:rPr>
       </w:pPr>
@@ -60,7 +62,7 @@
         <w:spacing w:line="360" w:lineRule="auto"/>
         <w:jc w:val="center"/>
         <w:rPr>
-          <w:rFonts w:ascii="宋体" w:eastAsia="宋体" w:hint="eastAsia"/>
+          <w:rFonts w:ascii="宋体" w:eastAsia="宋体"/>
           <w:sz w:val="48"/>
         </w:rPr>
       </w:pPr>
@@ -76,7 +78,7 @@
       <w:pPr>
         <w:spacing w:line="360" w:lineRule="auto"/>
         <w:rPr>
-          <w:rFonts w:ascii="宋体" w:eastAsia="宋体" w:hint="eastAsia"/>
+          <w:rFonts w:ascii="宋体" w:eastAsia="宋体"/>
           <w:sz w:val="40"/>
           <w:szCs w:val="40"/>
         </w:rPr>
@@ -86,7 +88,7 @@
       <w:pPr>
         <w:spacing w:line="360" w:lineRule="auto"/>
         <w:rPr>
-          <w:rFonts w:ascii="宋体" w:eastAsia="宋体" w:hint="eastAsia"/>
+          <w:rFonts w:ascii="宋体" w:eastAsia="宋体"/>
           <w:sz w:val="40"/>
           <w:szCs w:val="40"/>
         </w:rPr>
@@ -96,7 +98,7 @@
       <w:pPr>
         <w:spacing w:line="360" w:lineRule="auto"/>
         <w:rPr>
-          <w:rFonts w:ascii="宋体" w:eastAsia="宋体" w:hint="eastAsia"/>
+          <w:rFonts w:ascii="宋体" w:eastAsia="宋体"/>
           <w:sz w:val="40"/>
           <w:szCs w:val="40"/>
         </w:rPr>
@@ -106,7 +108,7 @@
       <w:pPr>
         <w:spacing w:line="360" w:lineRule="auto"/>
         <w:rPr>
-          <w:rFonts w:ascii="宋体" w:eastAsia="宋体" w:hint="eastAsia"/>
+          <w:rFonts w:ascii="宋体" w:eastAsia="宋体"/>
           <w:sz w:val="40"/>
           <w:szCs w:val="40"/>
         </w:rPr>
@@ -116,7 +118,7 @@
       <w:pPr>
         <w:spacing w:line="360" w:lineRule="auto"/>
         <w:rPr>
-          <w:rFonts w:ascii="宋体" w:eastAsia="宋体" w:hint="eastAsia"/>
+          <w:rFonts w:ascii="宋体" w:eastAsia="宋体"/>
           <w:sz w:val="40"/>
           <w:szCs w:val="40"/>
         </w:rPr>
@@ -126,7 +128,7 @@
       <w:pPr>
         <w:spacing w:line="360" w:lineRule="auto"/>
         <w:rPr>
-          <w:rFonts w:ascii="宋体" w:eastAsia="宋体" w:hint="eastAsia"/>
+          <w:rFonts w:ascii="宋体" w:eastAsia="宋体"/>
           <w:sz w:val="40"/>
           <w:szCs w:val="40"/>
         </w:rPr>
@@ -136,7 +138,7 @@
       <w:pPr>
         <w:spacing w:line="360" w:lineRule="auto"/>
         <w:rPr>
-          <w:rFonts w:ascii="宋体" w:eastAsia="宋体" w:hint="eastAsia"/>
+          <w:rFonts w:ascii="宋体" w:eastAsia="宋体"/>
           <w:sz w:val="40"/>
           <w:szCs w:val="40"/>
         </w:rPr>
@@ -147,7 +149,7 @@
         <w:spacing w:line="360" w:lineRule="auto"/>
         <w:jc w:val="center"/>
         <w:rPr>
-          <w:rFonts w:ascii="宋体" w:eastAsia="宋体" w:hint="eastAsia"/>
+          <w:rFonts w:ascii="宋体" w:eastAsia="宋体"/>
           <w:sz w:val="40"/>
           <w:szCs w:val="40"/>
         </w:rPr>
@@ -166,7 +168,7 @@
         <w:spacing w:line="360" w:lineRule="auto"/>
         <w:jc w:val="center"/>
         <w:rPr>
-          <w:rFonts w:ascii="宋体" w:eastAsia="宋体" w:hint="eastAsia"/>
+          <w:rFonts w:ascii="宋体" w:eastAsia="宋体"/>
           <w:sz w:val="40"/>
           <w:szCs w:val="40"/>
         </w:rPr>
@@ -184,7 +186,7 @@
       <w:pPr>
         <w:jc w:val="center"/>
         <w:rPr>
-          <w:rFonts w:ascii="宋体" w:eastAsia="宋体" w:hint="eastAsia"/>
+          <w:rFonts w:ascii="宋体" w:eastAsia="宋体"/>
           <w:sz w:val="40"/>
           <w:szCs w:val="40"/>
         </w:rPr>
@@ -194,7 +196,7 @@
       <w:pPr>
         <w:jc w:val="center"/>
         <w:rPr>
-          <w:rFonts w:ascii="宋体" w:eastAsia="宋体" w:hint="eastAsia"/>
+          <w:rFonts w:ascii="宋体" w:eastAsia="宋体"/>
         </w:rPr>
       </w:pPr>
     </w:p>
@@ -202,7 +204,7 @@
       <w:pPr>
         <w:jc w:val="center"/>
         <w:rPr>
-          <w:rFonts w:ascii="宋体" w:eastAsia="宋体" w:hint="eastAsia"/>
+          <w:rFonts w:ascii="宋体" w:eastAsia="宋体"/>
         </w:rPr>
       </w:pPr>
     </w:p>
@@ -210,7 +212,7 @@
       <w:pPr>
         <w:jc w:val="center"/>
         <w:rPr>
-          <w:rFonts w:ascii="宋体" w:eastAsia="宋体" w:hint="eastAsia"/>
+          <w:rFonts w:ascii="宋体" w:eastAsia="宋体"/>
         </w:rPr>
       </w:pPr>
     </w:p>
@@ -236,7 +238,7 @@
         <w:spacing w:before="240" w:after="120"/>
         <w:ind w:left="357" w:hanging="357"/>
         <w:rPr>
-          <w:rFonts w:ascii="宋体" w:eastAsia="宋体" w:hint="eastAsia"/>
+          <w:rFonts w:ascii="宋体" w:eastAsia="宋体"/>
           <w:sz w:val="32"/>
         </w:rPr>
       </w:pPr>
@@ -254,7 +256,7 @@
         <w:spacing w:line="276" w:lineRule="auto"/>
         <w:ind w:firstLineChars="200" w:firstLine="400"/>
         <w:rPr>
-          <w:rFonts w:ascii="宋体" w:eastAsia="宋体" w:hint="eastAsia"/>
+          <w:rFonts w:ascii="宋体" w:eastAsia="宋体"/>
           <w:sz w:val="20"/>
         </w:rPr>
       </w:pPr>
@@ -270,7 +272,23 @@
           <w:rFonts w:ascii="宋体" w:eastAsia="宋体"/>
           <w:sz w:val="20"/>
         </w:rPr>
-        <w:t>(eXtreme Learning Process, XLP)</w:t>
+        <w:t>(</w:t>
+      </w:r>
+      <w:proofErr w:type="spellStart"/>
+      <w:r>
+        <w:rPr>
+          <w:rFonts w:ascii="宋体" w:eastAsia="宋体"/>
+          <w:sz w:val="20"/>
+        </w:rPr>
+        <w:t>eXtreme</w:t>
+      </w:r>
+      <w:proofErr w:type="spellEnd"/>
+      <w:r>
+        <w:rPr>
+          <w:rFonts w:ascii="宋体" w:eastAsia="宋体"/>
+          <w:sz w:val="20"/>
+        </w:rPr>
+        <w:t xml:space="preserve"> Learning Process, XLP)</w:t>
       </w:r>
       <w:r>
         <w:rPr>
@@ -527,8 +545,6 @@
         </w:rPr>
         <w:t>容的模块化、分布式、去中心化，将群体学习过程演绎为一次群体创作</w:t>
       </w:r>
-      <w:bookmarkStart w:id="0" w:name="_GoBack"/>
-      <w:bookmarkEnd w:id="0"/>
       <w:r>
         <w:rPr>
           <w:rFonts w:ascii="宋体" w:eastAsia="宋体" w:hint="eastAsia"/>
@@ -578,7 +594,7 @@
     <w:p>
       <w:pPr>
         <w:rPr>
-          <w:rFonts w:ascii="宋体" w:eastAsia="宋体" w:hint="eastAsia"/>
+          <w:rFonts w:ascii="宋体" w:eastAsia="宋体"/>
           <w:sz w:val="20"/>
         </w:rPr>
       </w:pPr>
@@ -593,7 +609,7 @@
         <w:spacing w:before="240" w:after="120"/>
         <w:ind w:left="357" w:hanging="357"/>
         <w:rPr>
-          <w:rFonts w:ascii="宋体" w:eastAsia="宋体" w:hint="eastAsia"/>
+          <w:rFonts w:ascii="宋体" w:eastAsia="宋体"/>
           <w:sz w:val="32"/>
         </w:rPr>
       </w:pPr>
@@ -688,7 +704,7 @@
         <w:spacing w:line="276" w:lineRule="auto"/>
         <w:ind w:firstLineChars="200" w:firstLine="400"/>
         <w:rPr>
-          <w:rFonts w:ascii="宋体" w:eastAsia="宋体" w:hint="eastAsia"/>
+          <w:rFonts w:ascii="宋体" w:eastAsia="宋体"/>
           <w:sz w:val="20"/>
         </w:rPr>
       </w:pPr>
@@ -717,7 +733,7 @@
         <w:spacing w:before="240" w:after="120"/>
         <w:ind w:left="357" w:hanging="357"/>
         <w:rPr>
-          <w:rFonts w:ascii="宋体" w:eastAsia="宋体" w:hint="eastAsia"/>
+          <w:rFonts w:ascii="宋体" w:eastAsia="宋体"/>
           <w:sz w:val="32"/>
         </w:rPr>
       </w:pPr>
@@ -734,7 +750,7 @@
         <w:spacing w:line="276" w:lineRule="auto"/>
         <w:ind w:firstLineChars="200" w:firstLine="400"/>
         <w:rPr>
-          <w:rFonts w:ascii="宋体" w:eastAsia="宋体" w:hint="eastAsia"/>
+          <w:rFonts w:ascii="宋体" w:eastAsia="宋体"/>
           <w:sz w:val="20"/>
         </w:rPr>
       </w:pPr>
@@ -757,15 +773,7 @@
           <w:rFonts w:ascii="宋体" w:eastAsia="宋体" w:hint="eastAsia"/>
           <w:sz w:val="20"/>
         </w:rPr>
-        <w:t>天的导引课，同时也要建立一个可持续发展的机制来累积前期准备工作的各种经验。我们认为，跨学科学习的内容，从准备过程一开始的各种工作中，就已经在不断涌现，因此挑战方过程作为综合学习服务产品（由任务方执行并检验）的开发过程，是培养学生的绝佳机会。所以，本次活动的第一个目标，就是要建立一个能够运用网络化数字工具进行分布式学习的实体与虚拟环境。这个团队在开发内容，</w:t>
-      </w:r>
-      <w:r>
-        <w:rPr>
-          <w:rFonts w:ascii="宋体" w:eastAsia="宋体" w:hint="eastAsia"/>
-          <w:sz w:val="20"/>
-        </w:rPr>
-        <w:lastRenderedPageBreak/>
-        <w:t>实体产品，或是服务的过程中，会知道如何使用一套可以记录过程数据的工具，如分布式的版本控制服务，在简便而精确的前提下，利用网络化的数据分享与协同工具，来达到该团队的既定目标。所有</w:t>
+        <w:t>天的导引课，同时也要建立一个可持续发展的机制来累积前期准备工作的各种经验。我们认为，跨学科学习的内容，从准备过程一开始的各种工作中，就已经在不断涌现，因此挑战方过程作为综合学习服务产品（由任务方执行并检验）的开发过程，是培养学生的绝佳机会。所以，本次活动的第一个目标，就是要建立一个能够运用网络化数字工具进行分布式学习的实体与虚拟环境。这个团队在开发内容，实体产品，或是服务的过程中，会知道如何使用一套可以记录过程数据的工具，如分布式的版本控制服务，在简便而精确的前提下，利用网络化的数据分享与协同工具，来达到该团队的既定目标。所有</w:t>
       </w:r>
       <w:r>
         <w:rPr>
@@ -787,7 +795,7 @@
         <w:spacing w:line="276" w:lineRule="auto"/>
         <w:ind w:firstLineChars="200" w:firstLine="400"/>
         <w:rPr>
-          <w:rFonts w:ascii="宋体" w:eastAsia="宋体" w:hint="eastAsia"/>
+          <w:rFonts w:ascii="宋体" w:eastAsia="宋体"/>
           <w:i/>
           <w:sz w:val="20"/>
         </w:rPr>
@@ -811,7 +819,7 @@
         <w:spacing w:before="240" w:after="120"/>
         <w:ind w:left="357" w:hanging="357"/>
         <w:rPr>
-          <w:rFonts w:ascii="宋体" w:eastAsia="宋体" w:hint="eastAsia"/>
+          <w:rFonts w:ascii="宋体" w:eastAsia="宋体"/>
           <w:sz w:val="32"/>
         </w:rPr>
       </w:pPr>
@@ -1001,8 +1009,17 @@
           <w:rFonts w:ascii="宋体" w:eastAsia="宋体"/>
           <w:sz w:val="20"/>
         </w:rPr>
-        <w:t xml:space="preserve"> Git</w:t>
-      </w:r>
+        <w:t xml:space="preserve"> </w:t>
+      </w:r>
+      <w:proofErr w:type="spellStart"/>
+      <w:r>
+        <w:rPr>
+          <w:rFonts w:ascii="宋体" w:eastAsia="宋体"/>
+          <w:sz w:val="20"/>
+        </w:rPr>
+        <w:t>Git</w:t>
+      </w:r>
+      <w:proofErr w:type="spellEnd"/>
       <w:r>
         <w:rPr>
           <w:rFonts w:ascii="宋体" w:eastAsia="宋体" w:hint="eastAsia"/>
@@ -1035,7 +1052,7 @@
         <w:spacing w:before="240" w:after="120"/>
         <w:ind w:left="357" w:hanging="357"/>
         <w:rPr>
-          <w:rFonts w:ascii="宋体" w:eastAsia="宋体" w:hint="eastAsia"/>
+          <w:rFonts w:ascii="宋体" w:eastAsia="宋体"/>
           <w:sz w:val="32"/>
         </w:rPr>
       </w:pPr>
@@ -1052,7 +1069,7 @@
         <w:spacing w:line="276" w:lineRule="auto"/>
         <w:ind w:firstLineChars="200" w:firstLine="400"/>
         <w:rPr>
-          <w:rFonts w:ascii="宋体" w:eastAsia="宋体" w:hint="eastAsia"/>
+          <w:rFonts w:ascii="宋体" w:eastAsia="宋体"/>
           <w:sz w:val="20"/>
         </w:rPr>
       </w:pPr>
@@ -1088,7 +1105,7 @@
             <w:pPr>
               <w:spacing w:line="276" w:lineRule="auto"/>
               <w:rPr>
-                <w:rFonts w:ascii="宋体" w:eastAsia="宋体" w:hint="eastAsia"/>
+                <w:rFonts w:ascii="宋体" w:eastAsia="宋体"/>
                 <w:sz w:val="20"/>
               </w:rPr>
             </w:pPr>
@@ -1109,7 +1126,7 @@
             <w:pPr>
               <w:spacing w:line="276" w:lineRule="auto"/>
               <w:rPr>
-                <w:rFonts w:ascii="宋体" w:eastAsia="宋体" w:hint="eastAsia"/>
+                <w:rFonts w:ascii="宋体" w:eastAsia="宋体"/>
                 <w:sz w:val="20"/>
               </w:rPr>
             </w:pPr>
@@ -1178,31 +1195,31 @@
             <w:pPr>
               <w:spacing w:line="276" w:lineRule="auto"/>
               <w:rPr>
+                <w:rFonts w:ascii="宋体" w:eastAsia="宋体"/>
+                <w:sz w:val="20"/>
+              </w:rPr>
+            </w:pPr>
+            <w:r>
+              <w:rPr>
                 <w:rFonts w:ascii="宋体" w:eastAsia="宋体" w:hint="eastAsia"/>
                 <w:sz w:val="20"/>
               </w:rPr>
+              <w:t>挑战方准备期</w:t>
+            </w:r>
+          </w:p>
+          <w:p>
+            <w:pPr>
+              <w:spacing w:line="276" w:lineRule="auto"/>
+              <w:rPr>
+                <w:rFonts w:ascii="宋体" w:eastAsia="宋体"/>
+                <w:sz w:val="20"/>
+              </w:rPr>
             </w:pPr>
             <w:r>
               <w:rPr>
                 <w:rFonts w:ascii="宋体" w:eastAsia="宋体" w:hint="eastAsia"/>
                 <w:sz w:val="20"/>
               </w:rPr>
-              <w:t>挑战方准备期</w:t>
-            </w:r>
-          </w:p>
-          <w:p>
-            <w:pPr>
-              <w:spacing w:line="276" w:lineRule="auto"/>
-              <w:rPr>
-                <w:rFonts w:ascii="宋体" w:eastAsia="宋体"/>
-                <w:sz w:val="20"/>
-              </w:rPr>
-            </w:pPr>
-            <w:r>
-              <w:rPr>
-                <w:rFonts w:ascii="宋体" w:eastAsia="宋体" w:hint="eastAsia"/>
-                <w:sz w:val="20"/>
-              </w:rPr>
               <w:t>2013年12月</w:t>
             </w:r>
             <w:r>
@@ -1224,7 +1241,7 @@
             <w:pPr>
               <w:spacing w:line="276" w:lineRule="auto"/>
               <w:rPr>
-                <w:rFonts w:ascii="宋体" w:eastAsia="宋体" w:hint="eastAsia"/>
+                <w:rFonts w:ascii="宋体" w:eastAsia="宋体"/>
                 <w:sz w:val="20"/>
               </w:rPr>
             </w:pPr>
@@ -1252,16 +1269,32 @@
             <w:pPr>
               <w:spacing w:line="276" w:lineRule="auto"/>
               <w:rPr>
+                <w:rFonts w:ascii="宋体" w:eastAsia="宋体"/>
+                <w:sz w:val="20"/>
+              </w:rPr>
+            </w:pPr>
+            <w:r>
+              <w:rPr>
                 <w:rFonts w:ascii="宋体" w:eastAsia="宋体" w:hint="eastAsia"/>
                 <w:sz w:val="20"/>
               </w:rPr>
+              <w:t>核心团队</w:t>
+            </w:r>
+          </w:p>
+          <w:p>
+            <w:pPr>
+              <w:spacing w:line="276" w:lineRule="auto"/>
+              <w:rPr>
+                <w:rFonts w:ascii="宋体" w:eastAsia="宋体"/>
+                <w:sz w:val="20"/>
+              </w:rPr>
             </w:pPr>
             <w:r>
               <w:rPr>
                 <w:rFonts w:ascii="宋体" w:eastAsia="宋体" w:hint="eastAsia"/>
                 <w:sz w:val="20"/>
               </w:rPr>
-              <w:t>核心团队</w:t>
+              <w:t>每个学校3人</w:t>
             </w:r>
           </w:p>
         </w:tc>
@@ -1308,7 +1341,7 @@
               <w:spacing w:line="276" w:lineRule="auto"/>
               <w:ind w:left="239" w:hanging="239"/>
               <w:rPr>
-                <w:rFonts w:ascii="宋体" w:eastAsia="宋体" w:hAnsi="宋体" w:cs="宋体" w:hint="eastAsia"/>
+                <w:rFonts w:ascii="宋体" w:eastAsia="宋体" w:hAnsi="宋体" w:cs="宋体"/>
                 <w:sz w:val="20"/>
               </w:rPr>
             </w:pPr>
@@ -1330,7 +1363,7 @@
               <w:spacing w:line="276" w:lineRule="auto"/>
               <w:ind w:left="239" w:hanging="239"/>
               <w:rPr>
-                <w:rFonts w:ascii="宋体" w:eastAsia="宋体" w:hAnsi="宋体" w:cs="宋体" w:hint="eastAsia"/>
+                <w:rFonts w:ascii="宋体" w:eastAsia="宋体" w:hAnsi="宋体" w:cs="宋体"/>
                 <w:sz w:val="20"/>
               </w:rPr>
             </w:pPr>
@@ -1352,7 +1385,7 @@
               <w:spacing w:line="276" w:lineRule="auto"/>
               <w:ind w:left="239" w:hanging="239"/>
               <w:rPr>
-                <w:rFonts w:ascii="宋体" w:eastAsia="宋体" w:hAnsi="宋体" w:cs="宋体" w:hint="eastAsia"/>
+                <w:rFonts w:ascii="宋体" w:eastAsia="宋体" w:hAnsi="宋体" w:cs="宋体"/>
                 <w:sz w:val="20"/>
               </w:rPr>
             </w:pPr>
@@ -1386,7 +1419,7 @@
               <w:spacing w:line="276" w:lineRule="auto"/>
               <w:ind w:left="205" w:hanging="195"/>
               <w:rPr>
-                <w:rFonts w:ascii="宋体" w:eastAsia="宋体" w:hint="eastAsia"/>
+                <w:rFonts w:ascii="宋体" w:eastAsia="宋体"/>
                 <w:sz w:val="20"/>
               </w:rPr>
             </w:pPr>
@@ -1413,7 +1446,7 @@
             <w:pPr>
               <w:spacing w:line="276" w:lineRule="auto"/>
               <w:rPr>
-                <w:rFonts w:ascii="宋体" w:eastAsia="宋体" w:hint="eastAsia"/>
+                <w:rFonts w:ascii="宋体" w:eastAsia="宋体"/>
                 <w:sz w:val="20"/>
               </w:rPr>
             </w:pPr>
@@ -1427,16 +1460,39 @@
             <w:pPr>
               <w:spacing w:line="276" w:lineRule="auto"/>
               <w:rPr>
+                <w:rFonts w:ascii="宋体" w:eastAsia="宋体"/>
+                <w:sz w:val="20"/>
+              </w:rPr>
+            </w:pPr>
+            <w:r>
+              <w:rPr>
                 <w:rFonts w:ascii="宋体" w:eastAsia="宋体" w:hint="eastAsia"/>
                 <w:sz w:val="20"/>
               </w:rPr>
-            </w:pPr>
+              <w:t>人事管理</w:t>
+            </w:r>
             <w:r>
               <w:rPr>
                 <w:rFonts w:ascii="宋体" w:eastAsia="宋体" w:hint="eastAsia"/>
                 <w:sz w:val="20"/>
               </w:rPr>
-              <w:t>人事管理</w:t>
+              <w:t>：</w:t>
+            </w:r>
+          </w:p>
+          <w:p>
+            <w:pPr>
+              <w:spacing w:line="276" w:lineRule="auto"/>
+              <w:rPr>
+                <w:rFonts w:ascii="宋体" w:eastAsia="宋体"/>
+                <w:sz w:val="20"/>
+              </w:rPr>
+            </w:pPr>
+            <w:r>
+              <w:rPr>
+                <w:rFonts w:ascii="宋体" w:eastAsia="宋体" w:hint="eastAsia"/>
+                <w:sz w:val="20"/>
+              </w:rPr>
+              <w:t>1～2人</w:t>
             </w:r>
           </w:p>
         </w:tc>
@@ -1454,7 +1510,7 @@
               <w:spacing w:line="276" w:lineRule="auto"/>
               <w:ind w:left="239" w:hanging="239"/>
               <w:rPr>
-                <w:rFonts w:ascii="宋体" w:eastAsia="宋体" w:hAnsi="宋体" w:cs="宋体" w:hint="eastAsia"/>
+                <w:rFonts w:ascii="宋体" w:eastAsia="宋体" w:hAnsi="宋体" w:cs="宋体"/>
                 <w:sz w:val="20"/>
               </w:rPr>
             </w:pPr>
@@ -1483,7 +1539,7 @@
               <w:spacing w:line="276" w:lineRule="auto"/>
               <w:ind w:left="239" w:hanging="239"/>
               <w:rPr>
-                <w:rFonts w:ascii="宋体" w:eastAsia="宋体" w:hAnsi="宋体" w:cs="宋体" w:hint="eastAsia"/>
+                <w:rFonts w:ascii="宋体" w:eastAsia="宋体" w:hAnsi="宋体" w:cs="宋体"/>
                 <w:sz w:val="20"/>
               </w:rPr>
             </w:pPr>
@@ -1517,7 +1573,7 @@
               <w:spacing w:line="276" w:lineRule="auto"/>
               <w:ind w:left="205" w:hanging="195"/>
               <w:rPr>
-                <w:rFonts w:ascii="宋体" w:eastAsia="宋体" w:hAnsi="宋体" w:cs="宋体" w:hint="eastAsia"/>
+                <w:rFonts w:ascii="宋体" w:eastAsia="宋体" w:hAnsi="宋体" w:cs="宋体"/>
                 <w:sz w:val="20"/>
               </w:rPr>
             </w:pPr>
@@ -1546,7 +1602,7 @@
               <w:spacing w:line="276" w:lineRule="auto"/>
               <w:ind w:left="205" w:hanging="195"/>
               <w:rPr>
-                <w:rFonts w:ascii="宋体" w:eastAsia="宋体" w:hAnsi="宋体" w:cs="宋体" w:hint="eastAsia"/>
+                <w:rFonts w:ascii="宋体" w:eastAsia="宋体" w:hAnsi="宋体" w:cs="宋体"/>
                 <w:sz w:val="20"/>
               </w:rPr>
             </w:pPr>
@@ -1573,7 +1629,7 @@
             <w:pPr>
               <w:spacing w:line="276" w:lineRule="auto"/>
               <w:rPr>
-                <w:rFonts w:ascii="宋体" w:eastAsia="宋体" w:hint="eastAsia"/>
+                <w:rFonts w:ascii="宋体" w:eastAsia="宋体"/>
                 <w:sz w:val="20"/>
               </w:rPr>
             </w:pPr>
@@ -1587,16 +1643,39 @@
             <w:pPr>
               <w:spacing w:line="276" w:lineRule="auto"/>
               <w:rPr>
+                <w:rFonts w:ascii="宋体" w:eastAsia="宋体"/>
+                <w:sz w:val="20"/>
+              </w:rPr>
+            </w:pPr>
+            <w:r>
+              <w:rPr>
                 <w:rFonts w:ascii="宋体" w:eastAsia="宋体" w:hint="eastAsia"/>
                 <w:sz w:val="20"/>
               </w:rPr>
-            </w:pPr>
+              <w:t>故事设计</w:t>
+            </w:r>
             <w:r>
               <w:rPr>
                 <w:rFonts w:ascii="宋体" w:eastAsia="宋体" w:hint="eastAsia"/>
                 <w:sz w:val="20"/>
               </w:rPr>
-              <w:t>故事设计</w:t>
+              <w:t>：</w:t>
+            </w:r>
+          </w:p>
+          <w:p>
+            <w:pPr>
+              <w:spacing w:line="276" w:lineRule="auto"/>
+              <w:rPr>
+                <w:rFonts w:ascii="宋体" w:eastAsia="宋体"/>
+                <w:sz w:val="20"/>
+              </w:rPr>
+            </w:pPr>
+            <w:r>
+              <w:rPr>
+                <w:rFonts w:ascii="宋体" w:eastAsia="宋体" w:hint="eastAsia"/>
+                <w:sz w:val="20"/>
+              </w:rPr>
+              <w:t>2人小组</w:t>
             </w:r>
           </w:p>
         </w:tc>
@@ -1614,7 +1693,7 @@
               <w:spacing w:line="276" w:lineRule="auto"/>
               <w:ind w:left="239" w:hanging="239"/>
               <w:rPr>
-                <w:rFonts w:ascii="宋体" w:eastAsia="宋体" w:hAnsi="宋体" w:cs="宋体" w:hint="eastAsia"/>
+                <w:rFonts w:ascii="宋体" w:eastAsia="宋体" w:hAnsi="宋体" w:cs="宋体"/>
                 <w:sz w:val="20"/>
               </w:rPr>
             </w:pPr>
@@ -1664,7 +1743,7 @@
               <w:spacing w:line="276" w:lineRule="auto"/>
               <w:ind w:left="239" w:hanging="239"/>
               <w:rPr>
-                <w:rFonts w:ascii="宋体" w:eastAsia="宋体" w:hAnsi="宋体" w:cs="宋体" w:hint="eastAsia"/>
+                <w:rFonts w:ascii="宋体" w:eastAsia="宋体" w:hAnsi="宋体" w:cs="宋体"/>
                 <w:sz w:val="20"/>
               </w:rPr>
             </w:pPr>
@@ -1691,7 +1770,7 @@
               <w:spacing w:line="276" w:lineRule="auto"/>
               <w:ind w:left="205" w:hanging="195"/>
               <w:rPr>
-                <w:rFonts w:ascii="宋体" w:eastAsia="宋体" w:hint="eastAsia"/>
+                <w:rFonts w:ascii="宋体" w:eastAsia="宋体"/>
                 <w:sz w:val="20"/>
               </w:rPr>
             </w:pPr>
@@ -1725,7 +1804,7 @@
             <w:pPr>
               <w:spacing w:line="276" w:lineRule="auto"/>
               <w:rPr>
-                <w:rFonts w:ascii="宋体" w:eastAsia="宋体" w:hint="eastAsia"/>
+                <w:rFonts w:ascii="宋体" w:eastAsia="宋体"/>
                 <w:sz w:val="20"/>
               </w:rPr>
             </w:pPr>
@@ -1739,16 +1818,39 @@
             <w:pPr>
               <w:spacing w:line="276" w:lineRule="auto"/>
               <w:rPr>
+                <w:rFonts w:ascii="宋体" w:eastAsia="宋体"/>
+                <w:sz w:val="20"/>
+              </w:rPr>
+            </w:pPr>
+            <w:r>
+              <w:rPr>
                 <w:rFonts w:ascii="宋体" w:eastAsia="宋体" w:hint="eastAsia"/>
                 <w:sz w:val="20"/>
               </w:rPr>
-            </w:pPr>
+              <w:t>媒体宣传</w:t>
+            </w:r>
             <w:r>
               <w:rPr>
                 <w:rFonts w:ascii="宋体" w:eastAsia="宋体" w:hint="eastAsia"/>
                 <w:sz w:val="20"/>
               </w:rPr>
-              <w:t>媒体宣传</w:t>
+              <w:t>：</w:t>
+            </w:r>
+          </w:p>
+          <w:p>
+            <w:pPr>
+              <w:spacing w:line="276" w:lineRule="auto"/>
+              <w:rPr>
+                <w:rFonts w:ascii="宋体" w:eastAsia="宋体"/>
+                <w:sz w:val="20"/>
+              </w:rPr>
+            </w:pPr>
+            <w:r>
+              <w:rPr>
+                <w:rFonts w:ascii="宋体" w:eastAsia="宋体" w:hint="eastAsia"/>
+                <w:sz w:val="20"/>
+              </w:rPr>
+              <w:t>3～5人</w:t>
             </w:r>
           </w:p>
         </w:tc>
@@ -1762,7 +1864,7 @@
               <w:spacing w:line="276" w:lineRule="auto"/>
               <w:ind w:left="239"/>
               <w:rPr>
-                <w:rFonts w:ascii="宋体" w:eastAsia="宋体" w:hAnsi="宋体" w:cs="宋体" w:hint="eastAsia"/>
+                <w:rFonts w:ascii="宋体" w:eastAsia="宋体" w:hAnsi="宋体" w:cs="宋体"/>
                 <w:sz w:val="20"/>
                 <w:u w:val="single"/>
               </w:rPr>
@@ -1786,7 +1888,7 @@
               <w:spacing w:line="276" w:lineRule="auto"/>
               <w:ind w:left="239" w:hanging="239"/>
               <w:rPr>
-                <w:rFonts w:ascii="宋体" w:eastAsia="宋体" w:hAnsi="宋体" w:cs="宋体" w:hint="eastAsia"/>
+                <w:rFonts w:ascii="宋体" w:eastAsia="宋体" w:hAnsi="宋体" w:cs="宋体"/>
                 <w:sz w:val="20"/>
               </w:rPr>
             </w:pPr>
@@ -1811,7 +1913,7 @@
               <w:spacing w:line="276" w:lineRule="auto"/>
               <w:ind w:left="239"/>
               <w:rPr>
-                <w:rFonts w:ascii="宋体" w:eastAsia="宋体" w:hAnsi="宋体" w:cs="宋体" w:hint="eastAsia"/>
+                <w:rFonts w:ascii="宋体" w:eastAsia="宋体" w:hAnsi="宋体" w:cs="宋体"/>
                 <w:sz w:val="20"/>
                 <w:u w:val="single"/>
               </w:rPr>
@@ -1835,7 +1937,7 @@
               <w:spacing w:line="276" w:lineRule="auto"/>
               <w:ind w:left="239" w:hanging="239"/>
               <w:rPr>
-                <w:rFonts w:ascii="宋体" w:eastAsia="宋体" w:hAnsi="宋体" w:cs="宋体" w:hint="eastAsia"/>
+                <w:rFonts w:ascii="宋体" w:eastAsia="宋体" w:hAnsi="宋体" w:cs="宋体"/>
                 <w:sz w:val="20"/>
               </w:rPr>
             </w:pPr>
@@ -1871,7 +1973,7 @@
               <w:spacing w:line="276" w:lineRule="auto"/>
               <w:ind w:left="239" w:hanging="239"/>
               <w:rPr>
-                <w:rFonts w:ascii="宋体" w:eastAsia="宋体" w:hAnsi="宋体" w:cs="宋体" w:hint="eastAsia"/>
+                <w:rFonts w:ascii="宋体" w:eastAsia="宋体" w:hAnsi="宋体" w:cs="宋体"/>
                 <w:sz w:val="20"/>
               </w:rPr>
             </w:pPr>
@@ -1907,7 +2009,7 @@
               <w:spacing w:line="276" w:lineRule="auto"/>
               <w:ind w:left="239" w:hanging="239"/>
               <w:rPr>
-                <w:rFonts w:ascii="宋体" w:eastAsia="宋体" w:hAnsi="宋体" w:cs="宋体" w:hint="eastAsia"/>
+                <w:rFonts w:ascii="宋体" w:eastAsia="宋体" w:hAnsi="宋体" w:cs="宋体"/>
                 <w:sz w:val="20"/>
               </w:rPr>
             </w:pPr>
@@ -1934,7 +2036,7 @@
               <w:spacing w:line="276" w:lineRule="auto"/>
               <w:ind w:left="205" w:hanging="195"/>
               <w:rPr>
-                <w:rFonts w:ascii="宋体" w:eastAsia="宋体" w:hint="eastAsia"/>
+                <w:rFonts w:ascii="宋体" w:eastAsia="宋体"/>
                 <w:sz w:val="20"/>
               </w:rPr>
             </w:pPr>
@@ -1956,7 +2058,7 @@
               <w:spacing w:line="276" w:lineRule="auto"/>
               <w:ind w:left="205" w:hanging="195"/>
               <w:rPr>
-                <w:rFonts w:ascii="宋体" w:eastAsia="宋体" w:hint="eastAsia"/>
+                <w:rFonts w:ascii="宋体" w:eastAsia="宋体"/>
                 <w:sz w:val="20"/>
               </w:rPr>
             </w:pPr>
@@ -1998,7 +2100,7 @@
             <w:pPr>
               <w:spacing w:line="276" w:lineRule="auto"/>
               <w:rPr>
-                <w:rFonts w:ascii="宋体" w:eastAsia="宋体" w:hint="eastAsia"/>
+                <w:rFonts w:ascii="宋体" w:eastAsia="宋体"/>
                 <w:sz w:val="20"/>
               </w:rPr>
             </w:pPr>
@@ -2012,16 +2114,39 @@
             <w:pPr>
               <w:spacing w:line="276" w:lineRule="auto"/>
               <w:rPr>
+                <w:rFonts w:ascii="宋体" w:eastAsia="宋体"/>
+                <w:sz w:val="20"/>
+              </w:rPr>
+            </w:pPr>
+            <w:r>
+              <w:rPr>
                 <w:rFonts w:ascii="宋体" w:eastAsia="宋体" w:hint="eastAsia"/>
                 <w:sz w:val="20"/>
               </w:rPr>
-            </w:pPr>
+              <w:t>数据管理</w:t>
+            </w:r>
             <w:r>
               <w:rPr>
                 <w:rFonts w:ascii="宋体" w:eastAsia="宋体" w:hint="eastAsia"/>
                 <w:sz w:val="20"/>
               </w:rPr>
-              <w:t>数据管理</w:t>
+              <w:t>：</w:t>
+            </w:r>
+          </w:p>
+          <w:p>
+            <w:pPr>
+              <w:spacing w:line="276" w:lineRule="auto"/>
+              <w:rPr>
+                <w:rFonts w:ascii="宋体" w:eastAsia="宋体"/>
+                <w:sz w:val="20"/>
+              </w:rPr>
+            </w:pPr>
+            <w:r>
+              <w:rPr>
+                <w:rFonts w:ascii="宋体" w:eastAsia="宋体" w:hint="eastAsia"/>
+                <w:sz w:val="20"/>
+              </w:rPr>
+              <w:t>2人小组</w:t>
             </w:r>
           </w:p>
         </w:tc>
@@ -2039,7 +2164,7 @@
               <w:spacing w:line="276" w:lineRule="auto"/>
               <w:ind w:left="239" w:hanging="239"/>
               <w:rPr>
-                <w:rFonts w:ascii="宋体" w:eastAsia="宋体" w:hAnsi="宋体" w:cs="宋体" w:hint="eastAsia"/>
+                <w:rFonts w:ascii="宋体" w:eastAsia="宋体" w:hAnsi="宋体" w:cs="宋体"/>
                 <w:sz w:val="20"/>
               </w:rPr>
             </w:pPr>
@@ -2061,7 +2186,7 @@
               <w:spacing w:line="276" w:lineRule="auto"/>
               <w:ind w:left="239" w:hanging="239"/>
               <w:rPr>
-                <w:rFonts w:ascii="宋体" w:eastAsia="宋体" w:hAnsi="宋体" w:cs="宋体" w:hint="eastAsia"/>
+                <w:rFonts w:ascii="宋体" w:eastAsia="宋体" w:hAnsi="宋体" w:cs="宋体"/>
                 <w:sz w:val="20"/>
               </w:rPr>
             </w:pPr>
@@ -2083,7 +2208,7 @@
               <w:spacing w:line="276" w:lineRule="auto"/>
               <w:ind w:left="239" w:hanging="239"/>
               <w:rPr>
-                <w:rFonts w:ascii="宋体" w:eastAsia="宋体" w:hAnsi="宋体" w:cs="宋体" w:hint="eastAsia"/>
+                <w:rFonts w:ascii="宋体" w:eastAsia="宋体" w:hAnsi="宋体" w:cs="宋体"/>
                 <w:sz w:val="20"/>
               </w:rPr>
             </w:pPr>
@@ -2105,7 +2230,7 @@
               <w:spacing w:line="276" w:lineRule="auto"/>
               <w:ind w:left="239" w:hanging="239"/>
               <w:rPr>
-                <w:rFonts w:ascii="宋体" w:eastAsia="宋体" w:hAnsi="宋体" w:cs="宋体" w:hint="eastAsia"/>
+                <w:rFonts w:ascii="宋体" w:eastAsia="宋体" w:hAnsi="宋体" w:cs="宋体"/>
                 <w:sz w:val="20"/>
               </w:rPr>
             </w:pPr>
@@ -2141,7 +2266,7 @@
               <w:spacing w:line="276" w:lineRule="auto"/>
               <w:ind w:left="239" w:hanging="239"/>
               <w:rPr>
-                <w:rFonts w:ascii="宋体" w:eastAsia="宋体" w:hAnsi="宋体" w:cs="宋体" w:hint="eastAsia"/>
+                <w:rFonts w:ascii="宋体" w:eastAsia="宋体" w:hAnsi="宋体" w:cs="宋体"/>
                 <w:sz w:val="20"/>
               </w:rPr>
             </w:pPr>
@@ -2163,7 +2288,7 @@
               <w:spacing w:line="276" w:lineRule="auto"/>
               <w:ind w:left="239" w:hanging="239"/>
               <w:rPr>
-                <w:rFonts w:ascii="宋体" w:eastAsia="宋体" w:hint="eastAsia"/>
+                <w:rFonts w:ascii="宋体" w:eastAsia="宋体"/>
                 <w:sz w:val="20"/>
               </w:rPr>
             </w:pPr>
@@ -2204,7 +2329,7 @@
               <w:spacing w:line="276" w:lineRule="auto"/>
               <w:ind w:left="205" w:hanging="195"/>
               <w:rPr>
-                <w:rFonts w:ascii="宋体" w:eastAsia="宋体" w:hint="eastAsia"/>
+                <w:rFonts w:ascii="宋体" w:eastAsia="宋体"/>
                 <w:sz w:val="20"/>
               </w:rPr>
             </w:pPr>
@@ -2224,7 +2349,7 @@
             <w:pPr>
               <w:spacing w:line="276" w:lineRule="auto"/>
               <w:rPr>
-                <w:rFonts w:ascii="宋体" w:eastAsia="宋体" w:hint="eastAsia"/>
+                <w:rFonts w:ascii="宋体" w:eastAsia="宋体"/>
                 <w:sz w:val="20"/>
               </w:rPr>
             </w:pPr>
@@ -2238,16 +2363,39 @@
             <w:pPr>
               <w:spacing w:line="276" w:lineRule="auto"/>
               <w:rPr>
+                <w:rFonts w:ascii="宋体" w:eastAsia="宋体"/>
+                <w:sz w:val="20"/>
+              </w:rPr>
+            </w:pPr>
+            <w:r>
+              <w:rPr>
                 <w:rFonts w:ascii="宋体" w:eastAsia="宋体" w:hint="eastAsia"/>
                 <w:sz w:val="20"/>
               </w:rPr>
-            </w:pPr>
+              <w:t>技术团队</w:t>
+            </w:r>
             <w:r>
               <w:rPr>
                 <w:rFonts w:ascii="宋体" w:eastAsia="宋体" w:hint="eastAsia"/>
                 <w:sz w:val="20"/>
               </w:rPr>
-              <w:t>技术团队</w:t>
+              <w:t>：</w:t>
+            </w:r>
+          </w:p>
+          <w:p>
+            <w:pPr>
+              <w:spacing w:line="276" w:lineRule="auto"/>
+              <w:rPr>
+                <w:rFonts w:ascii="宋体" w:eastAsia="宋体"/>
+                <w:sz w:val="20"/>
+              </w:rPr>
+            </w:pPr>
+            <w:r>
+              <w:rPr>
+                <w:rFonts w:ascii="宋体" w:eastAsia="宋体" w:hint="eastAsia"/>
+                <w:sz w:val="20"/>
+              </w:rPr>
+              <w:t>3～10人</w:t>
             </w:r>
           </w:p>
         </w:tc>
@@ -2265,7 +2413,7 @@
               <w:spacing w:line="276" w:lineRule="auto"/>
               <w:ind w:left="239" w:hanging="239"/>
               <w:rPr>
-                <w:rFonts w:ascii="宋体" w:eastAsia="宋体" w:hAnsi="宋体" w:cs="宋体" w:hint="eastAsia"/>
+                <w:rFonts w:ascii="宋体" w:eastAsia="宋体" w:hAnsi="宋体" w:cs="宋体"/>
                 <w:sz w:val="20"/>
               </w:rPr>
             </w:pPr>
@@ -2287,7 +2435,7 @@
               <w:spacing w:line="276" w:lineRule="auto"/>
               <w:ind w:left="239" w:hanging="239"/>
               <w:rPr>
-                <w:rFonts w:ascii="宋体" w:eastAsia="宋体" w:hAnsi="宋体" w:cs="宋体" w:hint="eastAsia"/>
+                <w:rFonts w:ascii="宋体" w:eastAsia="宋体" w:hAnsi="宋体" w:cs="宋体"/>
                 <w:sz w:val="20"/>
               </w:rPr>
             </w:pPr>
@@ -2323,7 +2471,7 @@
               <w:spacing w:line="276" w:lineRule="auto"/>
               <w:ind w:left="239" w:hanging="239"/>
               <w:rPr>
-                <w:rFonts w:ascii="宋体" w:eastAsia="宋体" w:hAnsi="宋体" w:cs="宋体" w:hint="eastAsia"/>
+                <w:rFonts w:ascii="宋体" w:eastAsia="宋体" w:hAnsi="宋体" w:cs="宋体"/>
                 <w:sz w:val="20"/>
               </w:rPr>
             </w:pPr>
@@ -2378,16 +2526,16 @@
               <w:spacing w:line="276" w:lineRule="auto"/>
               <w:ind w:left="205" w:hanging="195"/>
               <w:rPr>
-                <w:rFonts w:ascii="宋体" w:eastAsia="宋体" w:hint="eastAsia"/>
-                <w:sz w:val="20"/>
-              </w:rPr>
-            </w:pPr>
-          </w:p>
-          <w:p>
-            <w:pPr>
-              <w:spacing w:line="276" w:lineRule="auto"/>
-              <w:rPr>
-                <w:rFonts w:ascii="宋体" w:eastAsia="宋体" w:hint="eastAsia"/>
+                <w:rFonts w:ascii="宋体" w:eastAsia="宋体"/>
+                <w:sz w:val="20"/>
+              </w:rPr>
+            </w:pPr>
+          </w:p>
+          <w:p>
+            <w:pPr>
+              <w:spacing w:line="276" w:lineRule="auto"/>
+              <w:rPr>
+                <w:rFonts w:ascii="宋体" w:eastAsia="宋体"/>
                 <w:sz w:val="20"/>
               </w:rPr>
             </w:pPr>
@@ -2407,7 +2555,7 @@
             <w:pPr>
               <w:spacing w:line="276" w:lineRule="auto"/>
               <w:rPr>
-                <w:rFonts w:ascii="宋体" w:eastAsia="宋体" w:hint="eastAsia"/>
+                <w:rFonts w:ascii="宋体" w:eastAsia="宋体"/>
                 <w:sz w:val="20"/>
               </w:rPr>
             </w:pPr>
@@ -2421,16 +2569,39 @@
             <w:pPr>
               <w:spacing w:line="276" w:lineRule="auto"/>
               <w:rPr>
+                <w:rFonts w:ascii="宋体" w:eastAsia="宋体"/>
+                <w:sz w:val="20"/>
+              </w:rPr>
+            </w:pPr>
+            <w:r>
+              <w:rPr>
                 <w:rFonts w:ascii="宋体" w:eastAsia="宋体" w:hint="eastAsia"/>
                 <w:sz w:val="20"/>
               </w:rPr>
-            </w:pPr>
+              <w:t>行政服务</w:t>
+            </w:r>
             <w:r>
               <w:rPr>
                 <w:rFonts w:ascii="宋体" w:eastAsia="宋体" w:hint="eastAsia"/>
                 <w:sz w:val="20"/>
               </w:rPr>
-              <w:t>行政服务</w:t>
+              <w:t>：</w:t>
+            </w:r>
+          </w:p>
+          <w:p>
+            <w:pPr>
+              <w:spacing w:line="276" w:lineRule="auto"/>
+              <w:rPr>
+                <w:rFonts w:ascii="宋体" w:eastAsia="宋体"/>
+                <w:sz w:val="20"/>
+              </w:rPr>
+            </w:pPr>
+            <w:r>
+              <w:rPr>
+                <w:rFonts w:ascii="宋体" w:eastAsia="宋体" w:hint="eastAsia"/>
+                <w:sz w:val="20"/>
+              </w:rPr>
+              <w:t>1～2人</w:t>
             </w:r>
           </w:p>
         </w:tc>
@@ -2448,7 +2619,7 @@
               <w:spacing w:line="276" w:lineRule="auto"/>
               <w:ind w:left="239" w:hanging="239"/>
               <w:rPr>
-                <w:rFonts w:ascii="宋体" w:eastAsia="宋体" w:hAnsi="宋体" w:cs="宋体" w:hint="eastAsia"/>
+                <w:rFonts w:ascii="宋体" w:eastAsia="宋体" w:hAnsi="宋体" w:cs="宋体"/>
                 <w:sz w:val="20"/>
               </w:rPr>
             </w:pPr>
@@ -2470,7 +2641,7 @@
               <w:spacing w:line="276" w:lineRule="auto"/>
               <w:ind w:left="239" w:hanging="239"/>
               <w:rPr>
-                <w:rFonts w:ascii="宋体" w:eastAsia="宋体" w:hAnsi="宋体" w:cs="宋体" w:hint="eastAsia"/>
+                <w:rFonts w:ascii="宋体" w:eastAsia="宋体" w:hAnsi="宋体" w:cs="宋体"/>
                 <w:sz w:val="20"/>
               </w:rPr>
             </w:pPr>
@@ -2492,7 +2663,7 @@
               <w:spacing w:line="276" w:lineRule="auto"/>
               <w:ind w:left="239" w:hanging="239"/>
               <w:rPr>
-                <w:rFonts w:ascii="宋体" w:eastAsia="宋体" w:hint="eastAsia"/>
+                <w:rFonts w:ascii="宋体" w:eastAsia="宋体"/>
                 <w:sz w:val="20"/>
               </w:rPr>
             </w:pPr>
@@ -2514,7 +2685,7 @@
               <w:spacing w:line="276" w:lineRule="auto"/>
               <w:ind w:left="239" w:hanging="239"/>
               <w:rPr>
-                <w:rFonts w:ascii="宋体" w:eastAsia="宋体" w:hint="eastAsia"/>
+                <w:rFonts w:ascii="宋体" w:eastAsia="宋体"/>
                 <w:sz w:val="20"/>
               </w:rPr>
             </w:pPr>
@@ -2536,7 +2707,7 @@
               <w:spacing w:line="276" w:lineRule="auto"/>
               <w:ind w:left="239" w:hanging="239"/>
               <w:rPr>
-                <w:rFonts w:ascii="宋体" w:eastAsia="宋体" w:hint="eastAsia"/>
+                <w:rFonts w:ascii="宋体" w:eastAsia="宋体"/>
                 <w:sz w:val="20"/>
               </w:rPr>
             </w:pPr>
@@ -2570,7 +2741,7 @@
               <w:spacing w:line="276" w:lineRule="auto"/>
               <w:ind w:left="205" w:hanging="195"/>
               <w:rPr>
-                <w:rFonts w:ascii="宋体" w:eastAsia="宋体" w:hint="eastAsia"/>
+                <w:rFonts w:ascii="宋体" w:eastAsia="宋体"/>
                 <w:sz w:val="20"/>
               </w:rPr>
             </w:pPr>
@@ -2592,7 +2763,7 @@
               <w:spacing w:line="276" w:lineRule="auto"/>
               <w:ind w:left="205" w:hanging="195"/>
               <w:rPr>
-                <w:rFonts w:ascii="宋体" w:eastAsia="宋体" w:hint="eastAsia"/>
+                <w:rFonts w:ascii="宋体" w:eastAsia="宋体"/>
                 <w:sz w:val="20"/>
               </w:rPr>
             </w:pPr>
@@ -2607,7 +2778,7 @@
               <w:spacing w:line="276" w:lineRule="auto"/>
               <w:ind w:left="205" w:hanging="195"/>
               <w:rPr>
-                <w:rFonts w:ascii="宋体" w:eastAsia="宋体" w:hint="eastAsia"/>
+                <w:rFonts w:ascii="宋体" w:eastAsia="宋体"/>
                 <w:sz w:val="20"/>
               </w:rPr>
             </w:pPr>
@@ -2623,31 +2794,31 @@
             <w:pPr>
               <w:spacing w:line="276" w:lineRule="auto"/>
               <w:rPr>
+                <w:rFonts w:ascii="宋体" w:eastAsia="宋体"/>
+                <w:sz w:val="20"/>
+              </w:rPr>
+            </w:pPr>
+            <w:r>
+              <w:rPr>
                 <w:rFonts w:ascii="宋体" w:eastAsia="宋体" w:hint="eastAsia"/>
                 <w:sz w:val="20"/>
               </w:rPr>
+              <w:t>任务方执行期</w:t>
+            </w:r>
+          </w:p>
+          <w:p>
+            <w:pPr>
+              <w:spacing w:line="276" w:lineRule="auto"/>
+              <w:rPr>
+                <w:rFonts w:ascii="宋体" w:eastAsia="宋体"/>
+                <w:sz w:val="20"/>
+              </w:rPr>
             </w:pPr>
             <w:r>
               <w:rPr>
                 <w:rFonts w:ascii="宋体" w:eastAsia="宋体" w:hint="eastAsia"/>
                 <w:sz w:val="20"/>
               </w:rPr>
-              <w:t>任务方执行期</w:t>
-            </w:r>
-          </w:p>
-          <w:p>
-            <w:pPr>
-              <w:spacing w:line="276" w:lineRule="auto"/>
-              <w:rPr>
-                <w:rFonts w:ascii="宋体" w:eastAsia="宋体" w:hint="eastAsia"/>
-                <w:sz w:val="20"/>
-              </w:rPr>
-            </w:pPr>
-            <w:r>
-              <w:rPr>
-                <w:rFonts w:ascii="宋体" w:eastAsia="宋体" w:hint="eastAsia"/>
-                <w:sz w:val="20"/>
-              </w:rPr>
               <w:t xml:space="preserve">2014年1月20日 </w:t>
             </w:r>
             <w:r>
@@ -2662,7 +2833,7 @@
             <w:pPr>
               <w:spacing w:line="276" w:lineRule="auto"/>
               <w:rPr>
-                <w:rFonts w:ascii="宋体" w:eastAsia="宋体" w:hint="eastAsia"/>
+                <w:rFonts w:ascii="宋体" w:eastAsia="宋体"/>
                 <w:sz w:val="20"/>
               </w:rPr>
             </w:pPr>
@@ -2687,6 +2858,13 @@
                 <w:sz w:val="20"/>
               </w:rPr>
             </w:pPr>
+            <w:r>
+              <w:rPr>
+                <w:rFonts w:ascii="宋体" w:eastAsia="宋体" w:hint="eastAsia"/>
+                <w:sz w:val="20"/>
+              </w:rPr>
+              <w:t>每个学校：30到60名学生</w:t>
+            </w:r>
           </w:p>
         </w:tc>
         <w:tc>
@@ -2773,15 +2951,15 @@
             <w:pPr>
               <w:spacing w:line="276" w:lineRule="auto"/>
               <w:rPr>
+                <w:rFonts w:ascii="宋体" w:eastAsia="宋体"/>
+                <w:sz w:val="20"/>
+              </w:rPr>
+            </w:pPr>
+            <w:r>
+              <w:rPr>
                 <w:rFonts w:ascii="宋体" w:eastAsia="宋体" w:hint="eastAsia"/>
                 <w:sz w:val="20"/>
               </w:rPr>
-            </w:pPr>
-            <w:r>
-              <w:rPr>
-                <w:rFonts w:ascii="宋体" w:eastAsia="宋体" w:hint="eastAsia"/>
-                <w:sz w:val="20"/>
-              </w:rPr>
               <w:t>2014年1月30日</w:t>
             </w:r>
           </w:p>
@@ -2789,7 +2967,7 @@
             <w:pPr>
               <w:spacing w:line="276" w:lineRule="auto"/>
               <w:rPr>
-                <w:rFonts w:ascii="宋体" w:eastAsia="宋体" w:hint="eastAsia"/>
+                <w:rFonts w:ascii="宋体" w:eastAsia="宋体"/>
                 <w:sz w:val="20"/>
               </w:rPr>
             </w:pPr>
@@ -2814,6 +2992,13 @@
                 <w:sz w:val="20"/>
               </w:rPr>
             </w:pPr>
+            <w:r>
+              <w:rPr>
+                <w:rFonts w:ascii="宋体" w:eastAsia="宋体" w:hint="eastAsia"/>
+                <w:sz w:val="20"/>
+              </w:rPr>
+              <w:t>前述挑战方加上任务方，共10人</w:t>
+            </w:r>
           </w:p>
         </w:tc>
         <w:tc>
@@ -2861,7 +3046,7 @@
         <w:spacing w:line="276" w:lineRule="auto"/>
         <w:ind w:firstLineChars="200" w:firstLine="400"/>
         <w:rPr>
-          <w:rFonts w:ascii="宋体" w:eastAsia="宋体" w:hint="eastAsia"/>
+          <w:rFonts w:ascii="宋体" w:eastAsia="宋体"/>
           <w:sz w:val="20"/>
         </w:rPr>
       </w:pPr>
@@ -2876,7 +3061,7 @@
         <w:spacing w:before="240" w:after="120"/>
         <w:ind w:left="357" w:hanging="357"/>
         <w:rPr>
-          <w:rFonts w:ascii="宋体" w:eastAsia="宋体" w:hint="eastAsia"/>
+          <w:rFonts w:ascii="宋体" w:eastAsia="宋体"/>
           <w:sz w:val="32"/>
         </w:rPr>
       </w:pPr>
@@ -2893,7 +3078,59 @@
         <w:spacing w:line="276" w:lineRule="auto"/>
         <w:ind w:firstLineChars="200" w:firstLine="400"/>
         <w:rPr>
-          <w:rFonts w:ascii="宋体" w:eastAsia="宋体" w:hint="eastAsia"/>
+          <w:rFonts w:ascii="宋体" w:eastAsia="宋体"/>
+          <w:sz w:val="20"/>
+        </w:rPr>
+      </w:pPr>
+      <w:r>
+        <w:rPr>
+          <w:rFonts w:ascii="宋体" w:eastAsia="宋体" w:hint="eastAsia"/>
+          <w:sz w:val="20"/>
+        </w:rPr>
+        <w:t>每个学校按照参与科系的优势资源，决定如何配置教学资源。</w:t>
+      </w:r>
+      <w:r>
+        <w:rPr>
+          <w:rFonts w:ascii="宋体" w:eastAsia="宋体" w:hint="eastAsia"/>
+          <w:sz w:val="20"/>
+        </w:rPr>
+        <w:t>为了发挥规模效应，</w:t>
+      </w:r>
+      <w:r>
+        <w:rPr>
+          <w:rFonts w:ascii="宋体" w:eastAsia="宋体" w:hint="eastAsia"/>
+          <w:sz w:val="20"/>
+        </w:rPr>
+        <w:t>每个学校不少于</w:t>
+      </w:r>
+      <w:r>
+        <w:rPr>
+          <w:rFonts w:ascii="宋体" w:eastAsia="宋体" w:hint="eastAsia"/>
+          <w:sz w:val="20"/>
+        </w:rPr>
+        <w:t>6</w:t>
+      </w:r>
+      <w:r>
+        <w:rPr>
+          <w:rFonts w:ascii="宋体" w:eastAsia="宋体" w:hint="eastAsia"/>
+          <w:sz w:val="20"/>
+        </w:rPr>
+        <w:t>队，每个团队不少于5人，不多于10人。</w:t>
+      </w:r>
+      <w:r>
+        <w:rPr>
+          <w:rFonts w:ascii="宋体" w:eastAsia="宋体" w:hint="eastAsia"/>
+          <w:sz w:val="20"/>
+        </w:rPr>
+        <w:t>其中的必要资源包括：</w:t>
+      </w:r>
+    </w:p>
+    <w:p>
+      <w:pPr>
+        <w:spacing w:line="276" w:lineRule="auto"/>
+        <w:ind w:firstLineChars="200" w:firstLine="400"/>
+        <w:rPr>
+          <w:rFonts w:ascii="宋体" w:eastAsia="宋体"/>
           <w:sz w:val="20"/>
         </w:rPr>
       </w:pPr>
@@ -2903,577 +3140,557 @@
         <w:pStyle w:val="ListParagraph"/>
         <w:numPr>
           <w:ilvl w:val="0"/>
-          <w:numId w:val="1"/>
+          <w:numId w:val="5"/>
         </w:numPr>
-        <w:spacing w:before="240" w:after="120"/>
-        <w:ind w:left="357" w:hanging="357"/>
-        <w:rPr>
-          <w:rFonts w:ascii="宋体" w:eastAsia="宋体" w:hint="eastAsia"/>
-          <w:sz w:val="32"/>
-        </w:rPr>
-      </w:pPr>
-      <w:r>
-        <w:rPr>
-          <w:rFonts w:ascii="宋体" w:eastAsia="宋体" w:hint="eastAsia"/>
-          <w:sz w:val="32"/>
-        </w:rPr>
-        <w:t>工作安排建议</w:t>
-      </w:r>
-    </w:p>
-    <w:p>
-      <w:pPr>
         <w:spacing w:line="276" w:lineRule="auto"/>
-        <w:ind w:firstLineChars="200" w:firstLine="400"/>
-        <w:rPr>
-          <w:rFonts w:ascii="宋体" w:eastAsia="宋体" w:hint="eastAsia"/>
-          <w:sz w:val="20"/>
-        </w:rPr>
-      </w:pPr>
-    </w:p>
-    <w:tbl>
-      <w:tblPr>
-        <w:tblStyle w:val="TableGrid"/>
-        <w:tblW w:w="7410" w:type="dxa"/>
-        <w:tblLook w:val="04A0" w:firstRow="1" w:lastRow="0" w:firstColumn="1" w:lastColumn="0" w:noHBand="0" w:noVBand="1"/>
-      </w:tblPr>
-      <w:tblGrid>
-        <w:gridCol w:w="2146"/>
-        <w:gridCol w:w="1216"/>
-        <w:gridCol w:w="1216"/>
-        <w:gridCol w:w="1416"/>
-        <w:gridCol w:w="1416"/>
-      </w:tblGrid>
-      <w:tr>
-        <w:tc>
-          <w:tcPr>
-            <w:tcW w:w="2146" w:type="dxa"/>
-          </w:tcPr>
-          <w:p>
-            <w:pPr>
-              <w:spacing w:line="276" w:lineRule="auto"/>
-              <w:rPr>
-                <w:rFonts w:ascii="宋体" w:eastAsia="宋体" w:hint="eastAsia"/>
-                <w:sz w:val="20"/>
-              </w:rPr>
-            </w:pPr>
-            <w:r>
-              <w:rPr>
-                <w:rFonts w:ascii="宋体" w:eastAsia="宋体" w:hint="eastAsia"/>
-                <w:sz w:val="20"/>
-              </w:rPr>
-              <w:t>阶段</w:t>
-            </w:r>
-          </w:p>
-        </w:tc>
-        <w:tc>
-          <w:tcPr>
-            <w:tcW w:w="1216" w:type="dxa"/>
-          </w:tcPr>
-          <w:p>
-            <w:pPr>
-              <w:spacing w:line="276" w:lineRule="auto"/>
-              <w:rPr>
-                <w:rFonts w:ascii="宋体" w:eastAsia="宋体"/>
-                <w:sz w:val="20"/>
-              </w:rPr>
-            </w:pPr>
-            <w:r>
-              <w:rPr>
-                <w:rFonts w:ascii="宋体" w:eastAsia="宋体" w:hint="eastAsia"/>
-                <w:sz w:val="20"/>
-              </w:rPr>
-              <w:t>任务目标</w:t>
-            </w:r>
-          </w:p>
-        </w:tc>
-        <w:tc>
-          <w:tcPr>
-            <w:tcW w:w="1216" w:type="dxa"/>
-          </w:tcPr>
-          <w:p>
-            <w:pPr>
-              <w:spacing w:line="276" w:lineRule="auto"/>
-              <w:rPr>
-                <w:rFonts w:ascii="宋体" w:eastAsia="宋体"/>
-                <w:sz w:val="20"/>
-              </w:rPr>
-            </w:pPr>
-            <w:r>
-              <w:rPr>
-                <w:rFonts w:ascii="宋体" w:eastAsia="宋体" w:hint="eastAsia"/>
-                <w:sz w:val="20"/>
-              </w:rPr>
-              <w:t>核心团队</w:t>
-            </w:r>
-          </w:p>
-        </w:tc>
-        <w:tc>
-          <w:tcPr>
-            <w:tcW w:w="1416" w:type="dxa"/>
-          </w:tcPr>
-          <w:p>
-            <w:pPr>
-              <w:spacing w:line="276" w:lineRule="auto"/>
-              <w:rPr>
-                <w:rFonts w:ascii="宋体" w:eastAsia="宋体" w:hint="eastAsia"/>
-                <w:sz w:val="20"/>
-              </w:rPr>
-            </w:pPr>
-            <w:r>
-              <w:rPr>
-                <w:rFonts w:ascii="宋体" w:eastAsia="宋体" w:hint="eastAsia"/>
-                <w:sz w:val="20"/>
-              </w:rPr>
-              <w:t>挑战方团队</w:t>
-            </w:r>
-          </w:p>
-        </w:tc>
-        <w:tc>
-          <w:tcPr>
-            <w:tcW w:w="1416" w:type="dxa"/>
-          </w:tcPr>
-          <w:p>
-            <w:pPr>
-              <w:spacing w:line="276" w:lineRule="auto"/>
-              <w:rPr>
-                <w:rFonts w:ascii="宋体" w:eastAsia="宋体"/>
-                <w:sz w:val="20"/>
-              </w:rPr>
-            </w:pPr>
-            <w:r>
-              <w:rPr>
-                <w:rFonts w:ascii="宋体" w:eastAsia="宋体" w:hint="eastAsia"/>
-                <w:sz w:val="20"/>
-              </w:rPr>
-              <w:t>任务方团队</w:t>
-            </w:r>
-          </w:p>
-        </w:tc>
-      </w:tr>
-      <w:tr>
-        <w:tc>
-          <w:tcPr>
-            <w:tcW w:w="2146" w:type="dxa"/>
-          </w:tcPr>
-          <w:p>
-            <w:pPr>
-              <w:spacing w:line="276" w:lineRule="auto"/>
-              <w:rPr>
-                <w:rFonts w:ascii="宋体" w:eastAsia="宋体" w:hint="eastAsia"/>
-                <w:sz w:val="20"/>
-              </w:rPr>
-            </w:pPr>
-            <w:r>
-              <w:rPr>
-                <w:rFonts w:ascii="宋体" w:eastAsia="宋体" w:hint="eastAsia"/>
-                <w:sz w:val="20"/>
-              </w:rPr>
-              <w:t>挑战方准备期</w:t>
-            </w:r>
-          </w:p>
-          <w:p>
-            <w:pPr>
-              <w:spacing w:line="276" w:lineRule="auto"/>
-              <w:rPr>
-                <w:rFonts w:ascii="宋体" w:eastAsia="宋体"/>
-                <w:sz w:val="20"/>
-              </w:rPr>
-            </w:pPr>
-            <w:r>
-              <w:rPr>
-                <w:rFonts w:ascii="宋体" w:eastAsia="宋体" w:hint="eastAsia"/>
-                <w:sz w:val="20"/>
-              </w:rPr>
-              <w:t>2013年12月</w:t>
-            </w:r>
-            <w:r>
-              <w:rPr>
-                <w:rFonts w:ascii="宋体" w:eastAsia="宋体"/>
-                <w:sz w:val="20"/>
-              </w:rPr>
-              <w:t xml:space="preserve"> </w:t>
-            </w:r>
-            <w:r>
-              <w:rPr>
-                <w:rFonts w:ascii="宋体" w:eastAsia="宋体"/>
-                <w:sz w:val="20"/>
-              </w:rPr>
-              <w:t>–</w:t>
-            </w:r>
-          </w:p>
-          <w:p>
-            <w:pPr>
-              <w:spacing w:line="276" w:lineRule="auto"/>
-              <w:rPr>
-                <w:rFonts w:ascii="宋体" w:eastAsia="宋体" w:hint="eastAsia"/>
-                <w:sz w:val="20"/>
-              </w:rPr>
-            </w:pPr>
-            <w:r>
-              <w:rPr>
-                <w:rFonts w:ascii="宋体" w:eastAsia="宋体"/>
-                <w:sz w:val="20"/>
-              </w:rPr>
-              <w:t>2014</w:t>
-            </w:r>
-            <w:r>
-              <w:rPr>
-                <w:rFonts w:ascii="宋体" w:eastAsia="宋体" w:hint="eastAsia"/>
-                <w:sz w:val="20"/>
-              </w:rPr>
-              <w:t>年1月19日</w:t>
-            </w:r>
-          </w:p>
-        </w:tc>
-        <w:tc>
-          <w:tcPr>
-            <w:tcW w:w="1216" w:type="dxa"/>
-          </w:tcPr>
-          <w:p>
-            <w:pPr>
-              <w:spacing w:line="276" w:lineRule="auto"/>
-              <w:rPr>
-                <w:rFonts w:ascii="宋体" w:eastAsia="宋体" w:hint="eastAsia"/>
-                <w:sz w:val="20"/>
-              </w:rPr>
-            </w:pPr>
-          </w:p>
-        </w:tc>
-        <w:tc>
-          <w:tcPr>
-            <w:tcW w:w="1216" w:type="dxa"/>
-          </w:tcPr>
-          <w:p>
-            <w:pPr>
-              <w:spacing w:line="276" w:lineRule="auto"/>
-              <w:rPr>
-                <w:rFonts w:ascii="宋体" w:eastAsia="宋体"/>
-                <w:sz w:val="20"/>
-              </w:rPr>
-            </w:pPr>
-          </w:p>
-        </w:tc>
-        <w:tc>
-          <w:tcPr>
-            <w:tcW w:w="1416" w:type="dxa"/>
-          </w:tcPr>
-          <w:p>
-            <w:pPr>
-              <w:spacing w:line="276" w:lineRule="auto"/>
-              <w:rPr>
-                <w:rFonts w:ascii="宋体" w:eastAsia="宋体"/>
-                <w:sz w:val="20"/>
-              </w:rPr>
-            </w:pPr>
-          </w:p>
-        </w:tc>
-        <w:tc>
-          <w:tcPr>
-            <w:tcW w:w="1416" w:type="dxa"/>
-          </w:tcPr>
-          <w:p>
-            <w:pPr>
-              <w:spacing w:line="276" w:lineRule="auto"/>
-              <w:rPr>
-                <w:rFonts w:ascii="宋体" w:eastAsia="宋体"/>
-                <w:sz w:val="20"/>
-              </w:rPr>
-            </w:pPr>
-          </w:p>
-        </w:tc>
-      </w:tr>
-      <w:tr>
-        <w:tc>
-          <w:tcPr>
-            <w:tcW w:w="2146" w:type="dxa"/>
-          </w:tcPr>
-          <w:p>
-            <w:pPr>
-              <w:spacing w:line="276" w:lineRule="auto"/>
-              <w:rPr>
-                <w:rFonts w:ascii="宋体" w:eastAsia="宋体" w:hint="eastAsia"/>
-                <w:sz w:val="20"/>
-              </w:rPr>
-            </w:pPr>
-            <w:r>
-              <w:rPr>
-                <w:rFonts w:ascii="宋体" w:eastAsia="宋体" w:hint="eastAsia"/>
-                <w:sz w:val="20"/>
-              </w:rPr>
-              <w:t>任务方执行期</w:t>
-            </w:r>
-          </w:p>
-          <w:p>
-            <w:pPr>
-              <w:spacing w:line="276" w:lineRule="auto"/>
-              <w:rPr>
-                <w:rFonts w:ascii="宋体" w:eastAsia="宋体" w:hint="eastAsia"/>
-                <w:sz w:val="20"/>
-              </w:rPr>
-            </w:pPr>
-            <w:r>
-              <w:rPr>
-                <w:rFonts w:ascii="宋体" w:eastAsia="宋体" w:hint="eastAsia"/>
-                <w:sz w:val="20"/>
-              </w:rPr>
-              <w:t xml:space="preserve">2014年1月20日 </w:t>
-            </w:r>
-            <w:r>
-              <w:rPr>
-                <w:rFonts w:ascii="宋体" w:eastAsia="宋体"/>
-                <w:sz w:val="20"/>
-              </w:rPr>
-              <w:t>–</w:t>
-            </w:r>
-          </w:p>
-          <w:p>
-            <w:pPr>
-              <w:spacing w:line="276" w:lineRule="auto"/>
-              <w:rPr>
-                <w:rFonts w:ascii="宋体" w:eastAsia="宋体" w:hint="eastAsia"/>
-                <w:sz w:val="20"/>
-              </w:rPr>
-            </w:pPr>
-            <w:r>
-              <w:rPr>
-                <w:rFonts w:ascii="宋体" w:eastAsia="宋体" w:hint="eastAsia"/>
-                <w:sz w:val="20"/>
-              </w:rPr>
-              <w:t>2014年1月23日</w:t>
-            </w:r>
-          </w:p>
-        </w:tc>
-        <w:tc>
-          <w:tcPr>
-            <w:tcW w:w="1216" w:type="dxa"/>
-          </w:tcPr>
-          <w:p>
-            <w:pPr>
-              <w:spacing w:line="276" w:lineRule="auto"/>
-              <w:rPr>
-                <w:rFonts w:ascii="宋体" w:eastAsia="宋体"/>
-                <w:sz w:val="20"/>
-              </w:rPr>
-            </w:pPr>
-          </w:p>
-        </w:tc>
-        <w:tc>
-          <w:tcPr>
-            <w:tcW w:w="1216" w:type="dxa"/>
-          </w:tcPr>
-          <w:p>
-            <w:pPr>
-              <w:spacing w:line="276" w:lineRule="auto"/>
-              <w:rPr>
-                <w:rFonts w:ascii="宋体" w:eastAsia="宋体"/>
-                <w:sz w:val="20"/>
-              </w:rPr>
-            </w:pPr>
-          </w:p>
-        </w:tc>
-        <w:tc>
-          <w:tcPr>
-            <w:tcW w:w="1416" w:type="dxa"/>
-          </w:tcPr>
-          <w:p>
-            <w:pPr>
-              <w:spacing w:line="276" w:lineRule="auto"/>
-              <w:rPr>
-                <w:rFonts w:ascii="宋体" w:eastAsia="宋体"/>
-                <w:sz w:val="20"/>
-              </w:rPr>
-            </w:pPr>
-          </w:p>
-        </w:tc>
-        <w:tc>
-          <w:tcPr>
-            <w:tcW w:w="1416" w:type="dxa"/>
-          </w:tcPr>
-          <w:p>
-            <w:pPr>
-              <w:spacing w:line="276" w:lineRule="auto"/>
-              <w:rPr>
-                <w:rFonts w:ascii="宋体" w:eastAsia="宋体"/>
-                <w:sz w:val="20"/>
-              </w:rPr>
-            </w:pPr>
-          </w:p>
-        </w:tc>
-      </w:tr>
-      <w:tr>
-        <w:tc>
-          <w:tcPr>
-            <w:tcW w:w="2146" w:type="dxa"/>
-          </w:tcPr>
-          <w:p>
-            <w:pPr>
-              <w:spacing w:line="276" w:lineRule="auto"/>
-              <w:rPr>
-                <w:rFonts w:ascii="宋体" w:eastAsia="宋体"/>
-                <w:sz w:val="20"/>
-              </w:rPr>
-            </w:pPr>
-            <w:r>
-              <w:rPr>
-                <w:rFonts w:ascii="宋体" w:eastAsia="宋体" w:hint="eastAsia"/>
-                <w:sz w:val="20"/>
-              </w:rPr>
-              <w:t>团队总结</w:t>
-            </w:r>
-          </w:p>
-          <w:p>
-            <w:pPr>
-              <w:spacing w:line="276" w:lineRule="auto"/>
-              <w:rPr>
-                <w:rFonts w:ascii="宋体" w:eastAsia="宋体"/>
-                <w:sz w:val="20"/>
-              </w:rPr>
-            </w:pPr>
-            <w:r>
-              <w:rPr>
-                <w:rFonts w:ascii="宋体" w:eastAsia="宋体" w:hint="eastAsia"/>
-                <w:sz w:val="20"/>
-              </w:rPr>
-              <w:t>2014年1月23日</w:t>
-            </w:r>
-            <w:r>
-              <w:rPr>
-                <w:rFonts w:ascii="宋体" w:eastAsia="宋体"/>
-                <w:sz w:val="20"/>
-              </w:rPr>
-              <w:t xml:space="preserve"> </w:t>
-            </w:r>
-            <w:r>
-              <w:rPr>
-                <w:rFonts w:ascii="宋体" w:eastAsia="宋体"/>
-                <w:sz w:val="20"/>
-              </w:rPr>
-              <w:t>–</w:t>
-            </w:r>
-          </w:p>
-          <w:p>
-            <w:pPr>
-              <w:spacing w:line="276" w:lineRule="auto"/>
-              <w:rPr>
-                <w:rFonts w:ascii="宋体" w:eastAsia="宋体" w:hint="eastAsia"/>
-                <w:sz w:val="20"/>
-              </w:rPr>
-            </w:pPr>
-            <w:r>
-              <w:rPr>
-                <w:rFonts w:ascii="宋体" w:eastAsia="宋体" w:hint="eastAsia"/>
-                <w:sz w:val="20"/>
-              </w:rPr>
-              <w:t>2014年1月30日</w:t>
-            </w:r>
-          </w:p>
-          <w:p>
-            <w:pPr>
-              <w:spacing w:line="276" w:lineRule="auto"/>
-              <w:rPr>
-                <w:rFonts w:ascii="宋体" w:eastAsia="宋体" w:hint="eastAsia"/>
-                <w:sz w:val="20"/>
-              </w:rPr>
-            </w:pPr>
-            <w:r>
-              <w:rPr>
-                <w:rFonts w:ascii="宋体" w:eastAsia="宋体" w:hint="eastAsia"/>
-                <w:sz w:val="20"/>
-              </w:rPr>
-              <w:t>（除夕夜）</w:t>
-            </w:r>
-          </w:p>
-        </w:tc>
-        <w:tc>
-          <w:tcPr>
-            <w:tcW w:w="1216" w:type="dxa"/>
-          </w:tcPr>
-          <w:p>
-            <w:pPr>
-              <w:spacing w:line="276" w:lineRule="auto"/>
-              <w:rPr>
-                <w:rFonts w:ascii="宋体" w:eastAsia="宋体"/>
-                <w:sz w:val="20"/>
-              </w:rPr>
-            </w:pPr>
-          </w:p>
-        </w:tc>
-        <w:tc>
-          <w:tcPr>
-            <w:tcW w:w="1216" w:type="dxa"/>
-          </w:tcPr>
-          <w:p>
-            <w:pPr>
-              <w:spacing w:line="276" w:lineRule="auto"/>
-              <w:rPr>
-                <w:rFonts w:ascii="宋体" w:eastAsia="宋体"/>
-                <w:sz w:val="20"/>
-              </w:rPr>
-            </w:pPr>
-          </w:p>
-        </w:tc>
-        <w:tc>
-          <w:tcPr>
-            <w:tcW w:w="1416" w:type="dxa"/>
-          </w:tcPr>
-          <w:p>
-            <w:pPr>
-              <w:spacing w:line="276" w:lineRule="auto"/>
-              <w:rPr>
-                <w:rFonts w:ascii="宋体" w:eastAsia="宋体"/>
-                <w:sz w:val="20"/>
-              </w:rPr>
-            </w:pPr>
-          </w:p>
-        </w:tc>
-        <w:tc>
-          <w:tcPr>
-            <w:tcW w:w="1416" w:type="dxa"/>
-          </w:tcPr>
-          <w:p>
-            <w:pPr>
-              <w:spacing w:line="276" w:lineRule="auto"/>
-              <w:rPr>
-                <w:rFonts w:ascii="宋体" w:eastAsia="宋体"/>
-                <w:sz w:val="20"/>
-              </w:rPr>
-            </w:pPr>
-          </w:p>
-        </w:tc>
-      </w:tr>
-    </w:tbl>
-    <w:p>
-      <w:pPr>
-        <w:rPr>
-          <w:rFonts w:ascii="宋体" w:eastAsia="宋体" w:hint="eastAsia"/>
-          <w:sz w:val="20"/>
-        </w:rPr>
-      </w:pPr>
-    </w:p>
-    <w:p>
-      <w:pPr>
-        <w:spacing w:line="276" w:lineRule="auto"/>
-        <w:ind w:firstLineChars="200" w:firstLine="400"/>
-        <w:rPr>
-          <w:rFonts w:ascii="宋体" w:eastAsia="宋体" w:hint="eastAsia"/>
-          <w:sz w:val="20"/>
-        </w:rPr>
-      </w:pPr>
+        <w:rPr>
+          <w:rFonts w:ascii="宋体" w:eastAsia="宋体"/>
+          <w:sz w:val="20"/>
+        </w:rPr>
+      </w:pPr>
+      <w:r>
+        <w:rPr>
+          <w:rFonts w:ascii="宋体" w:eastAsia="宋体" w:hint="eastAsia"/>
+          <w:sz w:val="20"/>
+        </w:rPr>
+        <w:t>一个可容纳60</w:t>
+      </w:r>
+      <w:r>
+        <w:rPr>
+          <w:rFonts w:ascii="宋体" w:eastAsia="宋体" w:hint="eastAsia"/>
+          <w:sz w:val="20"/>
+        </w:rPr>
+        <w:t>人</w:t>
+      </w:r>
+      <w:r>
+        <w:rPr>
+          <w:rFonts w:ascii="宋体" w:eastAsia="宋体" w:hint="eastAsia"/>
+          <w:sz w:val="20"/>
+        </w:rPr>
+        <w:t>以上的教室。宜配有投影机以及可供视频</w:t>
+      </w:r>
+      <w:r>
+        <w:rPr>
+          <w:rFonts w:ascii="宋体" w:eastAsia="宋体" w:hint="eastAsia"/>
+          <w:sz w:val="20"/>
+        </w:rPr>
+        <w:t>会议</w:t>
+      </w:r>
+      <w:r>
+        <w:rPr>
+          <w:rFonts w:ascii="宋体" w:eastAsia="宋体" w:hint="eastAsia"/>
+          <w:sz w:val="20"/>
+        </w:rPr>
+        <w:t>的摄像头。</w:t>
+      </w:r>
+      <w:r>
+        <w:rPr>
+          <w:rFonts w:ascii="宋体" w:eastAsia="宋体" w:hint="eastAsia"/>
+          <w:sz w:val="20"/>
+        </w:rPr>
+        <w:t>视频会议将用于跟其他学校现场互动。</w:t>
+      </w:r>
     </w:p>
     <w:p>
       <w:pPr>
         <w:pStyle w:val="ListParagraph"/>
         <w:numPr>
           <w:ilvl w:val="0"/>
-          <w:numId w:val="1"/>
+          <w:numId w:val="5"/>
         </w:numPr>
-        <w:spacing w:before="240" w:after="120"/>
-        <w:ind w:left="357" w:hanging="357"/>
-        <w:rPr>
-          <w:rFonts w:ascii="宋体" w:eastAsia="宋体" w:hint="eastAsia"/>
-          <w:sz w:val="32"/>
-        </w:rPr>
-      </w:pPr>
+        <w:spacing w:line="276" w:lineRule="auto"/>
+        <w:rPr>
+          <w:rFonts w:ascii="宋体" w:eastAsia="宋体"/>
+          <w:sz w:val="20"/>
+        </w:rPr>
+      </w:pPr>
+      <w:r>
+        <w:rPr>
+          <w:rFonts w:ascii="宋体" w:eastAsia="宋体" w:hint="eastAsia"/>
+          <w:sz w:val="20"/>
+        </w:rPr>
+        <w:t>数台</w:t>
+      </w:r>
+      <w:r>
+        <w:rPr>
+          <w:rFonts w:ascii="宋体" w:eastAsia="宋体"/>
+          <w:sz w:val="20"/>
+        </w:rPr>
+        <w:t>(</w:t>
+      </w:r>
+      <w:r>
+        <w:rPr>
+          <w:rFonts w:ascii="宋体" w:eastAsia="宋体" w:hint="eastAsia"/>
+          <w:sz w:val="20"/>
+        </w:rPr>
+        <w:t>不小于3台)</w:t>
+      </w:r>
+      <w:r>
+        <w:rPr>
+          <w:rFonts w:ascii="宋体" w:eastAsia="宋体" w:hint="eastAsia"/>
+          <w:sz w:val="20"/>
+        </w:rPr>
+        <w:t>编辑视频的工作站，以及超过</w:t>
+      </w:r>
+      <w:r>
+        <w:rPr>
+          <w:rFonts w:ascii="宋体" w:eastAsia="宋体" w:hint="eastAsia"/>
+          <w:sz w:val="20"/>
+        </w:rPr>
+        <w:t>3T</w:t>
+      </w:r>
+      <w:r>
+        <w:rPr>
+          <w:rFonts w:ascii="宋体" w:eastAsia="宋体" w:hint="eastAsia"/>
+          <w:sz w:val="20"/>
+        </w:rPr>
+        <w:t>b以上的冗余存储空间。</w:t>
+      </w:r>
+      <w:r>
+        <w:rPr>
+          <w:rFonts w:ascii="宋体" w:eastAsia="宋体" w:hint="eastAsia"/>
+          <w:sz w:val="20"/>
+        </w:rPr>
+        <w:t>用于剪接活动过程中产生的视频。</w:t>
+      </w:r>
+      <w:r>
+        <w:rPr>
+          <w:rFonts w:ascii="宋体" w:eastAsia="宋体" w:hint="eastAsia"/>
+          <w:sz w:val="20"/>
+        </w:rPr>
+        <w:t>如果没有工作站，可以用高性能的笔记本代替。</w:t>
+      </w:r>
+    </w:p>
+    <w:p>
+      <w:pPr>
+        <w:pStyle w:val="ListParagraph"/>
+        <w:numPr>
+          <w:ilvl w:val="0"/>
+          <w:numId w:val="5"/>
+        </w:numPr>
+        <w:spacing w:line="276" w:lineRule="auto"/>
+        <w:rPr>
+          <w:rFonts w:ascii="宋体" w:eastAsia="宋体"/>
+          <w:sz w:val="20"/>
+        </w:rPr>
+      </w:pPr>
+      <w:r>
+        <w:rPr>
+          <w:rFonts w:ascii="宋体" w:eastAsia="宋体" w:hint="eastAsia"/>
+          <w:sz w:val="20"/>
+        </w:rPr>
+        <w:t>每个团队至少有3台个人电脑。可以是台式机或是笔记本。</w:t>
+      </w:r>
+      <w:r>
+        <w:rPr>
+          <w:rFonts w:ascii="宋体" w:eastAsia="宋体" w:hint="eastAsia"/>
+          <w:sz w:val="20"/>
+        </w:rPr>
+        <w:t>必须要能连上互联网。</w:t>
+      </w:r>
+    </w:p>
+    <w:p>
+      <w:pPr>
+        <w:pStyle w:val="ListParagraph"/>
+        <w:numPr>
+          <w:ilvl w:val="0"/>
+          <w:numId w:val="5"/>
+        </w:numPr>
+        <w:spacing w:line="276" w:lineRule="auto"/>
+        <w:rPr>
+          <w:rFonts w:ascii="宋体" w:eastAsia="宋体"/>
+          <w:sz w:val="20"/>
+        </w:rPr>
+      </w:pPr>
+      <w:r>
+        <w:rPr>
+          <w:rFonts w:ascii="宋体" w:eastAsia="宋体" w:hint="eastAsia"/>
+          <w:sz w:val="20"/>
+        </w:rPr>
+        <w:t>网络伺服器一台，用于提供团队协同的版本控制服务（</w:t>
+      </w:r>
+      <w:proofErr w:type="spellStart"/>
+      <w:r>
+        <w:rPr>
+          <w:rFonts w:ascii="宋体" w:eastAsia="宋体" w:hint="eastAsia"/>
+          <w:sz w:val="20"/>
+        </w:rPr>
+        <w:t>Git</w:t>
+      </w:r>
+      <w:proofErr w:type="spellEnd"/>
+      <w:r>
+        <w:rPr>
+          <w:rFonts w:ascii="宋体" w:eastAsia="宋体" w:hint="eastAsia"/>
+          <w:sz w:val="20"/>
+        </w:rPr>
+        <w:t>）。</w:t>
+      </w:r>
+    </w:p>
+    <w:p>
+      <w:pPr>
+        <w:pStyle w:val="ListParagraph"/>
+        <w:numPr>
+          <w:ilvl w:val="0"/>
+          <w:numId w:val="5"/>
+        </w:numPr>
+        <w:spacing w:line="276" w:lineRule="auto"/>
+        <w:rPr>
+          <w:rFonts w:ascii="宋体" w:eastAsia="宋体"/>
+          <w:sz w:val="20"/>
+        </w:rPr>
+      </w:pPr>
+      <w:r>
+        <w:rPr>
+          <w:rFonts w:ascii="宋体" w:eastAsia="宋体" w:hint="eastAsia"/>
+          <w:sz w:val="20"/>
+        </w:rPr>
+        <w:t>各类加工器材与工作空间。</w:t>
+      </w:r>
+      <w:r>
+        <w:rPr>
+          <w:rFonts w:ascii="宋体" w:eastAsia="宋体" w:hint="eastAsia"/>
+          <w:sz w:val="20"/>
+        </w:rPr>
+        <w:t>这些器材与空间最好与前述的教室在同一层楼内。便于同学互动。</w:t>
+      </w:r>
+    </w:p>
+    <w:p>
+      <w:pPr>
+        <w:pStyle w:val="ListParagraph"/>
+        <w:numPr>
+          <w:ilvl w:val="0"/>
+          <w:numId w:val="5"/>
+        </w:numPr>
+        <w:spacing w:line="276" w:lineRule="auto"/>
+        <w:rPr>
+          <w:rFonts w:ascii="宋体" w:eastAsia="宋体"/>
+          <w:sz w:val="20"/>
+        </w:rPr>
+      </w:pPr>
+      <w:r>
+        <w:rPr>
+          <w:rFonts w:ascii="宋体" w:eastAsia="宋体" w:hint="eastAsia"/>
+          <w:sz w:val="20"/>
+        </w:rPr>
+        <w:t>以“我的空间我做主“的活动主题为例，耗材</w:t>
+      </w:r>
+      <w:r>
+        <w:rPr>
+          <w:rFonts w:ascii="宋体" w:eastAsia="宋体" w:hint="eastAsia"/>
+          <w:sz w:val="20"/>
+        </w:rPr>
+        <w:t>与工具</w:t>
+      </w:r>
+      <w:r>
+        <w:rPr>
+          <w:rFonts w:ascii="宋体" w:eastAsia="宋体" w:hint="eastAsia"/>
+          <w:sz w:val="20"/>
+        </w:rPr>
+        <w:t>将包括：</w:t>
+      </w:r>
+    </w:p>
+    <w:p>
+      <w:pPr>
+        <w:pStyle w:val="ListParagraph"/>
+        <w:numPr>
+          <w:ilvl w:val="1"/>
+          <w:numId w:val="5"/>
+        </w:numPr>
+        <w:spacing w:line="276" w:lineRule="auto"/>
+        <w:rPr>
+          <w:rFonts w:ascii="宋体" w:eastAsia="宋体"/>
+          <w:sz w:val="20"/>
+        </w:rPr>
+      </w:pPr>
+      <w:r>
+        <w:rPr>
+          <w:rFonts w:ascii="宋体" w:eastAsia="宋体" w:hint="eastAsia"/>
+          <w:sz w:val="20"/>
+        </w:rPr>
+        <w:t>平面展开为2.5米</w:t>
+      </w:r>
+      <w:r>
+        <w:rPr>
+          <w:rFonts w:ascii="宋体" w:eastAsia="宋体"/>
+          <w:sz w:val="20"/>
+        </w:rPr>
+        <w:t>x2.5</w:t>
+      </w:r>
+      <w:r>
+        <w:rPr>
+          <w:rFonts w:ascii="宋体" w:eastAsia="宋体" w:hint="eastAsia"/>
+          <w:sz w:val="20"/>
+        </w:rPr>
+        <w:t>米的三合板。用于展现整个校园的平面图，与</w:t>
+      </w:r>
+      <w:r>
+        <w:rPr>
+          <w:rFonts w:ascii="宋体" w:eastAsia="宋体" w:hint="eastAsia"/>
+          <w:sz w:val="20"/>
+        </w:rPr>
+        <w:t>立体的建筑。</w:t>
+      </w:r>
+    </w:p>
+    <w:p>
+      <w:pPr>
+        <w:pStyle w:val="ListParagraph"/>
+        <w:numPr>
+          <w:ilvl w:val="1"/>
+          <w:numId w:val="5"/>
+        </w:numPr>
+        <w:spacing w:line="276" w:lineRule="auto"/>
+        <w:rPr>
+          <w:rFonts w:ascii="宋体" w:eastAsia="宋体"/>
+          <w:sz w:val="20"/>
+        </w:rPr>
+      </w:pPr>
+      <w:r>
+        <w:rPr>
+          <w:rFonts w:ascii="宋体" w:eastAsia="宋体" w:hint="eastAsia"/>
+          <w:sz w:val="20"/>
+        </w:rPr>
+        <w:t>彩色打印机，500页</w:t>
+      </w:r>
+      <w:r>
+        <w:rPr>
+          <w:rFonts w:ascii="宋体" w:eastAsia="宋体" w:hint="eastAsia"/>
+          <w:sz w:val="20"/>
+        </w:rPr>
+        <w:t>A4打印纸，</w:t>
+      </w:r>
+      <w:r>
+        <w:rPr>
+          <w:rFonts w:ascii="宋体" w:eastAsia="宋体" w:hint="eastAsia"/>
+          <w:sz w:val="20"/>
+        </w:rPr>
+        <w:t>用于制作彩色项目介绍书。</w:t>
+      </w:r>
+    </w:p>
+    <w:p>
+      <w:pPr>
+        <w:pStyle w:val="ListParagraph"/>
+        <w:numPr>
+          <w:ilvl w:val="1"/>
+          <w:numId w:val="5"/>
+        </w:numPr>
+        <w:spacing w:line="276" w:lineRule="auto"/>
+        <w:rPr>
+          <w:rFonts w:ascii="宋体" w:eastAsia="宋体"/>
+          <w:sz w:val="20"/>
+        </w:rPr>
+      </w:pPr>
+      <w:r>
+        <w:rPr>
+          <w:rFonts w:ascii="宋体" w:eastAsia="宋体" w:hint="eastAsia"/>
+          <w:sz w:val="20"/>
+        </w:rPr>
+        <w:t>硬纸板</w:t>
+      </w:r>
+      <w:r>
+        <w:rPr>
+          <w:rFonts w:ascii="宋体" w:eastAsia="宋体"/>
+          <w:sz w:val="20"/>
+        </w:rPr>
+        <w:t>(</w:t>
+      </w:r>
+      <w:r>
+        <w:rPr>
+          <w:rFonts w:ascii="宋体" w:eastAsia="宋体" w:hint="eastAsia"/>
+          <w:sz w:val="20"/>
+        </w:rPr>
+        <w:t>可从废弃物回收)，</w:t>
+      </w:r>
+      <w:r>
+        <w:rPr>
+          <w:rFonts w:ascii="宋体" w:eastAsia="宋体" w:hint="eastAsia"/>
+          <w:sz w:val="20"/>
+        </w:rPr>
+        <w:t>用于制作</w:t>
+      </w:r>
+      <w:r>
+        <w:rPr>
+          <w:rFonts w:ascii="宋体" w:eastAsia="宋体" w:hint="eastAsia"/>
+          <w:sz w:val="20"/>
+        </w:rPr>
+        <w:t>各种空间模型。</w:t>
+      </w:r>
+    </w:p>
+    <w:p>
+      <w:pPr>
+        <w:pStyle w:val="ListParagraph"/>
+        <w:numPr>
+          <w:ilvl w:val="1"/>
+          <w:numId w:val="5"/>
+        </w:numPr>
+        <w:spacing w:line="276" w:lineRule="auto"/>
+        <w:rPr>
+          <w:rFonts w:ascii="宋体" w:eastAsia="宋体"/>
+          <w:sz w:val="20"/>
+        </w:rPr>
+      </w:pPr>
+      <w:r>
+        <w:rPr>
+          <w:rFonts w:ascii="宋体" w:eastAsia="宋体" w:hint="eastAsia"/>
+          <w:sz w:val="20"/>
+        </w:rPr>
+        <w:t>美工刀，</w:t>
+      </w:r>
+      <w:r>
+        <w:rPr>
+          <w:rFonts w:ascii="宋体" w:eastAsia="宋体" w:hint="eastAsia"/>
+          <w:sz w:val="20"/>
+        </w:rPr>
+        <w:t>钳工与手工的工作环境，用于制作简单的模型。</w:t>
+      </w:r>
+    </w:p>
+    <w:p>
+      <w:pPr>
+        <w:pStyle w:val="ListParagraph"/>
+        <w:numPr>
+          <w:ilvl w:val="1"/>
+          <w:numId w:val="5"/>
+        </w:numPr>
+        <w:spacing w:line="276" w:lineRule="auto"/>
+        <w:rPr>
+          <w:rFonts w:ascii="宋体" w:eastAsia="宋体"/>
+          <w:sz w:val="20"/>
+        </w:rPr>
+      </w:pPr>
+      <w:r>
+        <w:rPr>
+          <w:rFonts w:ascii="宋体" w:eastAsia="宋体" w:hint="eastAsia"/>
+          <w:sz w:val="20"/>
+        </w:rPr>
+        <w:t>激光切割机，多轴工具机等器材，用于制造相关的</w:t>
+      </w:r>
+      <w:r>
+        <w:rPr>
+          <w:rFonts w:ascii="宋体" w:eastAsia="宋体" w:hint="eastAsia"/>
+          <w:sz w:val="20"/>
+        </w:rPr>
+        <w:t>元器件与系统产品</w:t>
+      </w:r>
+      <w:r>
+        <w:rPr>
+          <w:rFonts w:ascii="宋体" w:eastAsia="宋体" w:hint="eastAsia"/>
+          <w:sz w:val="20"/>
+        </w:rPr>
+        <w:t>。</w:t>
+      </w:r>
+    </w:p>
+    <w:p>
+      <w:pPr>
+        <w:pStyle w:val="ListParagraph"/>
+        <w:numPr>
+          <w:ilvl w:val="1"/>
+          <w:numId w:val="5"/>
+        </w:numPr>
+        <w:spacing w:line="276" w:lineRule="auto"/>
+        <w:rPr>
+          <w:rFonts w:ascii="宋体" w:eastAsia="宋体"/>
+          <w:sz w:val="20"/>
+        </w:rPr>
+      </w:pPr>
+      <w:r>
+        <w:rPr>
+          <w:rFonts w:ascii="宋体" w:eastAsia="宋体" w:hint="eastAsia"/>
+          <w:sz w:val="20"/>
+        </w:rPr>
+        <w:t>电路制作的工具</w:t>
+      </w:r>
+      <w:r>
+        <w:rPr>
+          <w:rFonts w:ascii="宋体" w:eastAsia="宋体" w:hint="eastAsia"/>
+          <w:sz w:val="20"/>
+        </w:rPr>
+        <w:t>与工作空间</w:t>
+      </w:r>
+      <w:r>
+        <w:rPr>
+          <w:rFonts w:ascii="宋体" w:eastAsia="宋体" w:hint="eastAsia"/>
+          <w:sz w:val="20"/>
+        </w:rPr>
+        <w:t>。</w:t>
+      </w:r>
+      <w:r>
+        <w:rPr>
+          <w:rFonts w:ascii="宋体" w:eastAsia="宋体" w:hint="eastAsia"/>
+          <w:sz w:val="20"/>
+        </w:rPr>
+        <w:t>用于制作简单的自动控制元器件。</w:t>
+      </w:r>
+      <w:r>
+        <w:rPr>
+          <w:rFonts w:ascii="宋体" w:eastAsia="宋体" w:hint="eastAsia"/>
+          <w:sz w:val="20"/>
+        </w:rPr>
+        <w:t xml:space="preserve"> </w:t>
+      </w:r>
+    </w:p>
+    <w:p>
+      <w:pPr>
+        <w:pStyle w:val="ListParagraph"/>
+        <w:numPr>
+          <w:ilvl w:val="1"/>
+          <w:numId w:val="5"/>
+        </w:numPr>
+        <w:spacing w:line="276" w:lineRule="auto"/>
+        <w:rPr>
+          <w:rFonts w:ascii="宋体" w:eastAsia="宋体"/>
+          <w:sz w:val="20"/>
+        </w:rPr>
+      </w:pPr>
+      <w:r>
+        <w:rPr>
+          <w:rFonts w:ascii="宋体" w:eastAsia="宋体" w:hint="eastAsia"/>
+          <w:sz w:val="20"/>
+        </w:rPr>
+        <w:t>10套</w:t>
+      </w:r>
+      <w:proofErr w:type="spellStart"/>
+      <w:r>
+        <w:rPr>
+          <w:rFonts w:ascii="宋体" w:eastAsia="宋体" w:hint="eastAsia"/>
+          <w:sz w:val="20"/>
+        </w:rPr>
+        <w:t>Arduino</w:t>
+      </w:r>
+      <w:proofErr w:type="spellEnd"/>
+      <w:r>
+        <w:rPr>
+          <w:rFonts w:ascii="宋体" w:eastAsia="宋体" w:hint="eastAsia"/>
+          <w:sz w:val="20"/>
+        </w:rPr>
+        <w:t>单片机电路板。</w:t>
+      </w:r>
+    </w:p>
+    <w:p>
+      <w:pPr>
+        <w:pStyle w:val="ListParagraph"/>
+        <w:numPr>
+          <w:ilvl w:val="1"/>
+          <w:numId w:val="5"/>
+        </w:numPr>
+        <w:spacing w:line="276" w:lineRule="auto"/>
+        <w:rPr>
+          <w:rFonts w:ascii="宋体" w:eastAsia="宋体"/>
+          <w:sz w:val="20"/>
+        </w:rPr>
+      </w:pPr>
+      <w:r>
+        <w:rPr>
+          <w:rFonts w:ascii="宋体" w:eastAsia="宋体" w:hint="eastAsia"/>
+          <w:sz w:val="20"/>
+        </w:rPr>
+        <w:t>每个团队500元人民币的</w:t>
+      </w:r>
+      <w:r>
+        <w:rPr>
+          <w:rFonts w:ascii="宋体" w:eastAsia="宋体" w:hint="eastAsia"/>
+          <w:sz w:val="20"/>
+        </w:rPr>
+        <w:t>工作预算。</w:t>
+      </w:r>
     </w:p>
     <w:sectPr>
       <w:pgSz w:w="11900" w:h="16840"/>
@@ -3887,6 +4104,119 @@
       </w:pPr>
     </w:lvl>
   </w:abstractNum>
+  <w:abstractNum w:abstractNumId="4">
+    <w:nsid w:val="5D152F27"/>
+    <w:multiLevelType w:val="hybridMultilevel"/>
+    <w:tmpl w:val="46F8F090"/>
+    <w:lvl w:ilvl="0" w:tplc="04090001">
+      <w:start w:val="1"/>
+      <w:numFmt w:val="bullet"/>
+      <w:lvlText w:val=""/>
+      <w:lvlJc w:val="left"/>
+      <w:pPr>
+        <w:ind w:left="720" w:hanging="360"/>
+      </w:pPr>
+      <w:rPr>
+        <w:rFonts w:ascii="Symbol" w:hAnsi="Symbol" w:hint="default"/>
+      </w:rPr>
+    </w:lvl>
+    <w:lvl w:ilvl="1" w:tplc="04090003">
+      <w:start w:val="1"/>
+      <w:numFmt w:val="bullet"/>
+      <w:lvlText w:val="o"/>
+      <w:lvlJc w:val="left"/>
+      <w:pPr>
+        <w:ind w:left="1440" w:hanging="360"/>
+      </w:pPr>
+      <w:rPr>
+        <w:rFonts w:ascii="Courier New" w:hAnsi="Courier New" w:hint="default"/>
+      </w:rPr>
+    </w:lvl>
+    <w:lvl w:ilvl="2" w:tplc="04090005" w:tentative="1">
+      <w:start w:val="1"/>
+      <w:numFmt w:val="bullet"/>
+      <w:lvlText w:val=""/>
+      <w:lvlJc w:val="left"/>
+      <w:pPr>
+        <w:ind w:left="2160" w:hanging="360"/>
+      </w:pPr>
+      <w:rPr>
+        <w:rFonts w:ascii="Wingdings" w:hAnsi="Wingdings" w:hint="default"/>
+      </w:rPr>
+    </w:lvl>
+    <w:lvl w:ilvl="3" w:tplc="04090001" w:tentative="1">
+      <w:start w:val="1"/>
+      <w:numFmt w:val="bullet"/>
+      <w:lvlText w:val=""/>
+      <w:lvlJc w:val="left"/>
+      <w:pPr>
+        <w:ind w:left="2880" w:hanging="360"/>
+      </w:pPr>
+      <w:rPr>
+        <w:rFonts w:ascii="Symbol" w:hAnsi="Symbol" w:hint="default"/>
+      </w:rPr>
+    </w:lvl>
+    <w:lvl w:ilvl="4" w:tplc="04090003" w:tentative="1">
+      <w:start w:val="1"/>
+      <w:numFmt w:val="bullet"/>
+      <w:lvlText w:val="o"/>
+      <w:lvlJc w:val="left"/>
+      <w:pPr>
+        <w:ind w:left="3600" w:hanging="360"/>
+      </w:pPr>
+      <w:rPr>
+        <w:rFonts w:ascii="Courier New" w:hAnsi="Courier New" w:hint="default"/>
+      </w:rPr>
+    </w:lvl>
+    <w:lvl w:ilvl="5" w:tplc="04090005" w:tentative="1">
+      <w:start w:val="1"/>
+      <w:numFmt w:val="bullet"/>
+      <w:lvlText w:val=""/>
+      <w:lvlJc w:val="left"/>
+      <w:pPr>
+        <w:ind w:left="4320" w:hanging="360"/>
+      </w:pPr>
+      <w:rPr>
+        <w:rFonts w:ascii="Wingdings" w:hAnsi="Wingdings" w:hint="default"/>
+      </w:rPr>
+    </w:lvl>
+    <w:lvl w:ilvl="6" w:tplc="04090001" w:tentative="1">
+      <w:start w:val="1"/>
+      <w:numFmt w:val="bullet"/>
+      <w:lvlText w:val=""/>
+      <w:lvlJc w:val="left"/>
+      <w:pPr>
+        <w:ind w:left="5040" w:hanging="360"/>
+      </w:pPr>
+      <w:rPr>
+        <w:rFonts w:ascii="Symbol" w:hAnsi="Symbol" w:hint="default"/>
+      </w:rPr>
+    </w:lvl>
+    <w:lvl w:ilvl="7" w:tplc="04090003" w:tentative="1">
+      <w:start w:val="1"/>
+      <w:numFmt w:val="bullet"/>
+      <w:lvlText w:val="o"/>
+      <w:lvlJc w:val="left"/>
+      <w:pPr>
+        <w:ind w:left="5760" w:hanging="360"/>
+      </w:pPr>
+      <w:rPr>
+        <w:rFonts w:ascii="Courier New" w:hAnsi="Courier New" w:hint="default"/>
+      </w:rPr>
+    </w:lvl>
+    <w:lvl w:ilvl="8" w:tplc="04090005" w:tentative="1">
+      <w:start w:val="1"/>
+      <w:numFmt w:val="bullet"/>
+      <w:lvlText w:val=""/>
+      <w:lvlJc w:val="left"/>
+      <w:pPr>
+        <w:ind w:left="6480" w:hanging="360"/>
+      </w:pPr>
+      <w:rPr>
+        <w:rFonts w:ascii="Wingdings" w:hAnsi="Wingdings" w:hint="default"/>
+      </w:rPr>
+    </w:lvl>
+  </w:abstractNum>
   <w:num w:numId="1">
     <w:abstractNumId w:val="0"/>
   </w:num>
@@ -3898,6 +4228,9 @@
   </w:num>
   <w:num w:numId="4">
     <w:abstractNumId w:val="2"/>
+  </w:num>
+  <w:num w:numId="5">
+    <w:abstractNumId w:val="4"/>
   </w:num>
 </w:numbering>
 </file>
@@ -4061,6 +4394,7 @@
   <w:style w:type="character" w:default="1" w:styleId="DefaultParagraphFont">
     <w:name w:val="Default Paragraph Font"/>
     <w:uiPriority w:val="1"/>
+    <w:semiHidden/>
     <w:unhideWhenUsed/>
   </w:style>
   <w:style w:type="table" w:default="1" w:styleId="TableNormal">
@@ -4314,6 +4648,7 @@
   <w:style w:type="character" w:default="1" w:styleId="DefaultParagraphFont">
     <w:name w:val="Default Paragraph Font"/>
     <w:uiPriority w:val="1"/>
+    <w:semiHidden/>
     <w:unhideWhenUsed/>
   </w:style>
   <w:style w:type="table" w:default="1" w:styleId="TableNormal">
@@ -4731,7 +5066,7 @@
 </file>
 
 <file path=customXml/itemProps1.xml><?xml version="1.0" encoding="utf-8"?>
-<ds:datastoreItem xmlns:ds="http://schemas.openxmlformats.org/officeDocument/2006/customXml" ds:itemID="{4959B1C0-88E5-3A43-A00C-AB3775C37483}">
+<ds:datastoreItem xmlns:ds="http://schemas.openxmlformats.org/officeDocument/2006/customXml" ds:itemID="{36C35363-B804-1948-882B-B1ED4E910003}">
   <ds:schemaRefs>
     <ds:schemaRef ds:uri="http://schemas.openxmlformats.org/officeDocument/2006/bibliography"/>
   </ds:schemaRefs>

</xml_diff>

<commit_message>
change individual budget to red.
</commit_message>
<xml_diff>
--- a/2014xlpPlanV03.docx
+++ b/2014xlpPlanV03.docx
@@ -10,8 +10,6 @@
           <w:sz w:val="34"/>
         </w:rPr>
       </w:pPr>
-      <w:bookmarkStart w:id="0" w:name="_GoBack"/>
-      <w:bookmarkEnd w:id="0"/>
     </w:p>
     <w:p>
       <w:pPr>
@@ -3498,7 +3496,16 @@
           <w:rFonts w:ascii="宋体" w:eastAsia="宋体" w:hint="eastAsia"/>
           <w:sz w:val="20"/>
         </w:rPr>
-        <w:t>可从废弃物回收)，</w:t>
+        <w:t>可从废弃物</w:t>
+      </w:r>
+      <w:bookmarkStart w:id="0" w:name="_GoBack"/>
+      <w:bookmarkEnd w:id="0"/>
+      <w:r>
+        <w:rPr>
+          <w:rFonts w:ascii="宋体" w:eastAsia="宋体" w:hint="eastAsia"/>
+          <w:sz w:val="20"/>
+        </w:rPr>
+        <w:t>回收)，</w:t>
       </w:r>
       <w:r>
         <w:rPr>
@@ -3674,12 +3681,22 @@
         <w:spacing w:line="276" w:lineRule="auto"/>
         <w:rPr>
           <w:rFonts w:ascii="宋体" w:eastAsia="宋体"/>
-          <w:sz w:val="20"/>
-        </w:rPr>
-      </w:pPr>
-      <w:r>
-        <w:rPr>
-          <w:rFonts w:ascii="宋体" w:eastAsia="宋体" w:hint="eastAsia"/>
+          <w:color w:val="FF0000"/>
+          <w:sz w:val="20"/>
+        </w:rPr>
+      </w:pPr>
+      <w:r>
+        <w:rPr>
+          <w:rFonts w:ascii="宋体" w:eastAsia="宋体"/>
+          <w:color w:val="FF0000"/>
+          <w:sz w:val="20"/>
+        </w:rPr>
+        <w:t>(</w:t>
+      </w:r>
+      <w:r>
+        <w:rPr>
+          <w:rFonts w:ascii="宋体" w:eastAsia="宋体" w:hint="eastAsia"/>
+          <w:color w:val="FF0000"/>
           <w:sz w:val="20"/>
         </w:rPr>
         <w:t>每个团队500元人民币的</w:t>
@@ -3687,9 +3704,18 @@
       <w:r>
         <w:rPr>
           <w:rFonts w:ascii="宋体" w:eastAsia="宋体" w:hint="eastAsia"/>
+          <w:color w:val="FF0000"/>
           <w:sz w:val="20"/>
         </w:rPr>
         <w:t>工作预算。</w:t>
+      </w:r>
+      <w:r>
+        <w:rPr>
+          <w:rFonts w:ascii="宋体" w:eastAsia="宋体"/>
+          <w:color w:val="FF0000"/>
+          <w:sz w:val="20"/>
+        </w:rPr>
+        <w:t>)</w:t>
       </w:r>
     </w:p>
     <w:sectPr>
@@ -5066,7 +5092,7 @@
 </file>
 
 <file path=customXml/itemProps1.xml><?xml version="1.0" encoding="utf-8"?>
-<ds:datastoreItem xmlns:ds="http://schemas.openxmlformats.org/officeDocument/2006/customXml" ds:itemID="{36C35363-B804-1948-882B-B1ED4E910003}">
+<ds:datastoreItem xmlns:ds="http://schemas.openxmlformats.org/officeDocument/2006/customXml" ds:itemID="{5A15F754-8B1E-1C44-B2DD-270E9FCF4938}">
   <ds:schemaRefs>
     <ds:schemaRef ds:uri="http://schemas.openxmlformats.org/officeDocument/2006/bibliography"/>
   </ds:schemaRefs>

</xml_diff>

<commit_message>
added deliverables for data team
</commit_message>
<xml_diff>
--- a/2014xlpPlanV03.docx
+++ b/2014xlpPlanV03.docx
@@ -2088,8 +2088,6 @@
               </w:rPr>
               <w:t>媒体联系列表</w:t>
             </w:r>
-            <w:bookmarkStart w:id="0" w:name="_GoBack"/>
-            <w:bookmarkEnd w:id="0"/>
           </w:p>
         </w:tc>
       </w:tr>
@@ -2339,6 +2337,15 @@
                 <w:sz w:val="20"/>
               </w:rPr>
             </w:pPr>
+            <w:r>
+              <w:rPr>
+                <w:rFonts w:ascii="宋体" w:eastAsia="宋体" w:hint="eastAsia"/>
+                <w:sz w:val="20"/>
+              </w:rPr>
+              <w:t>数据管理规则</w:t>
+            </w:r>
+            <w:bookmarkStart w:id="0" w:name="_GoBack"/>
+            <w:bookmarkEnd w:id="0"/>
           </w:p>
         </w:tc>
       </w:tr>
@@ -5105,7 +5112,7 @@
 </file>
 
 <file path=customXml/itemProps1.xml><?xml version="1.0" encoding="utf-8"?>
-<ds:datastoreItem xmlns:ds="http://schemas.openxmlformats.org/officeDocument/2006/customXml" ds:itemID="{9D815B1A-0B3B-654E-87F1-3FEECABD8EE1}">
+<ds:datastoreItem xmlns:ds="http://schemas.openxmlformats.org/officeDocument/2006/customXml" ds:itemID="{78DE27A7-BDD9-974A-A54A-58EC9925FC55}">
   <ds:schemaRefs>
     <ds:schemaRef ds:uri="http://schemas.openxmlformats.org/officeDocument/2006/bibliography"/>
   </ds:schemaRefs>

</xml_diff>

<commit_message>
Added an entry in the box.
</commit_message>
<xml_diff>
--- a/2014xlpPlanV03.docx
+++ b/2014xlpPlanV03.docx
@@ -6,7 +6,7 @@
       <w:pPr>
         <w:jc w:val="center"/>
         <w:rPr>
-          <w:rFonts w:ascii="宋体" w:eastAsia="宋体" w:hint="eastAsia"/>
+          <w:rFonts w:ascii="宋体" w:eastAsia="宋体"/>
           <w:sz w:val="34"/>
         </w:rPr>
       </w:pPr>
@@ -272,7 +272,23 @@
           <w:rFonts w:ascii="宋体" w:eastAsia="宋体"/>
           <w:sz w:val="20"/>
         </w:rPr>
-        <w:t>(eXtreme Learning Process, XLP)</w:t>
+        <w:t>(</w:t>
+      </w:r>
+      <w:proofErr w:type="spellStart"/>
+      <w:r>
+        <w:rPr>
+          <w:rFonts w:ascii="宋体" w:eastAsia="宋体"/>
+          <w:sz w:val="20"/>
+        </w:rPr>
+        <w:t>eXtreme</w:t>
+      </w:r>
+      <w:proofErr w:type="spellEnd"/>
+      <w:r>
+        <w:rPr>
+          <w:rFonts w:ascii="宋体" w:eastAsia="宋体"/>
+          <w:sz w:val="20"/>
+        </w:rPr>
+        <w:t xml:space="preserve"> Learning Process, XLP)</w:t>
       </w:r>
       <w:r>
         <w:rPr>
@@ -993,8 +1009,17 @@
           <w:rFonts w:ascii="宋体" w:eastAsia="宋体"/>
           <w:sz w:val="20"/>
         </w:rPr>
-        <w:t xml:space="preserve"> Git</w:t>
-      </w:r>
+        <w:t xml:space="preserve"> </w:t>
+      </w:r>
+      <w:proofErr w:type="spellStart"/>
+      <w:r>
+        <w:rPr>
+          <w:rFonts w:ascii="宋体" w:eastAsia="宋体"/>
+          <w:sz w:val="20"/>
+        </w:rPr>
+        <w:t>Git</w:t>
+      </w:r>
+      <w:proofErr w:type="spellEnd"/>
       <w:r>
         <w:rPr>
           <w:rFonts w:ascii="宋体" w:eastAsia="宋体" w:hint="eastAsia"/>
@@ -2088,8 +2113,6 @@
               </w:rPr>
               <w:t>媒体联系列表</w:t>
             </w:r>
-            <w:bookmarkStart w:id="0" w:name="_GoBack"/>
-            <w:bookmarkEnd w:id="0"/>
           </w:p>
         </w:tc>
       </w:tr>
@@ -2339,6 +2362,31 @@
                 <w:sz w:val="20"/>
               </w:rPr>
             </w:pPr>
+            <w:r>
+              <w:rPr>
+                <w:rFonts w:ascii="宋体" w:eastAsia="宋体" w:hint="eastAsia"/>
+                <w:sz w:val="20"/>
+              </w:rPr>
+              <w:t>使用</w:t>
+            </w:r>
+            <w:proofErr w:type="spellStart"/>
+            <w:r>
+              <w:rPr>
+                <w:rFonts w:ascii="宋体" w:eastAsia="宋体" w:hint="eastAsia"/>
+                <w:sz w:val="20"/>
+              </w:rPr>
+              <w:t>Git</w:t>
+            </w:r>
+            <w:proofErr w:type="spellEnd"/>
+            <w:r>
+              <w:rPr>
+                <w:rFonts w:ascii="宋体" w:eastAsia="宋体" w:hint="eastAsia"/>
+                <w:sz w:val="20"/>
+              </w:rPr>
+              <w:t>数据服务</w:t>
+            </w:r>
+            <w:bookmarkStart w:id="0" w:name="_GoBack"/>
+            <w:bookmarkEnd w:id="0"/>
           </w:p>
         </w:tc>
       </w:tr>
@@ -3313,7 +3361,23 @@
           <w:rFonts w:ascii="宋体" w:eastAsia="宋体" w:hint="eastAsia"/>
           <w:sz w:val="20"/>
         </w:rPr>
-        <w:t>网络伺服器一台，用于提供团队协同的版本控制服务（Git）。</w:t>
+        <w:t>网络伺服器一台，用于提供团队协同的版本控制服务（</w:t>
+      </w:r>
+      <w:proofErr w:type="spellStart"/>
+      <w:r>
+        <w:rPr>
+          <w:rFonts w:ascii="宋体" w:eastAsia="宋体" w:hint="eastAsia"/>
+          <w:sz w:val="20"/>
+        </w:rPr>
+        <w:t>Git</w:t>
+      </w:r>
+      <w:proofErr w:type="spellEnd"/>
+      <w:r>
+        <w:rPr>
+          <w:rFonts w:ascii="宋体" w:eastAsia="宋体" w:hint="eastAsia"/>
+          <w:sz w:val="20"/>
+        </w:rPr>
+        <w:t>）。</w:t>
       </w:r>
     </w:p>
     <w:p>
@@ -3635,7 +3699,23 @@
           <w:rFonts w:ascii="宋体" w:eastAsia="宋体" w:hint="eastAsia"/>
           <w:sz w:val="20"/>
         </w:rPr>
-        <w:t>10套Arduino单片机电路板。</w:t>
+        <w:t>10套</w:t>
+      </w:r>
+      <w:proofErr w:type="spellStart"/>
+      <w:r>
+        <w:rPr>
+          <w:rFonts w:ascii="宋体" w:eastAsia="宋体" w:hint="eastAsia"/>
+          <w:sz w:val="20"/>
+        </w:rPr>
+        <w:t>Arduino</w:t>
+      </w:r>
+      <w:proofErr w:type="spellEnd"/>
+      <w:r>
+        <w:rPr>
+          <w:rFonts w:ascii="宋体" w:eastAsia="宋体" w:hint="eastAsia"/>
+          <w:sz w:val="20"/>
+        </w:rPr>
+        <w:t>单片机电路板。</w:t>
       </w:r>
     </w:p>
     <w:p>
@@ -5105,7 +5185,7 @@
 </file>
 
 <file path=customXml/itemProps1.xml><?xml version="1.0" encoding="utf-8"?>
-<ds:datastoreItem xmlns:ds="http://schemas.openxmlformats.org/officeDocument/2006/customXml" ds:itemID="{9D815B1A-0B3B-654E-87F1-3FEECABD8EE1}">
+<ds:datastoreItem xmlns:ds="http://schemas.openxmlformats.org/officeDocument/2006/customXml" ds:itemID="{37E672D6-4A23-4F4C-8604-E59CD6D8E8C8}">
   <ds:schemaRefs>
     <ds:schemaRef ds:uri="http://schemas.openxmlformats.org/officeDocument/2006/bibliography"/>
   </ds:schemaRefs>

</xml_diff>

<commit_message>
added bkoo to front page
</commit_message>
<xml_diff>
--- a/2014xlpPlanV03.docx
+++ b/2014xlpPlanV03.docx
@@ -73,6 +73,26 @@
         </w:rPr>
         <w:t>实施方案</w:t>
       </w:r>
+    </w:p>
+    <w:p>
+      <w:pPr>
+        <w:spacing w:line="360" w:lineRule="auto"/>
+        <w:jc w:val="center"/>
+        <w:outlineLvl w:val="0"/>
+        <w:rPr>
+          <w:rFonts w:ascii="宋体" w:eastAsia="宋体"/>
+          <w:sz w:val="48"/>
+        </w:rPr>
+      </w:pPr>
+      <w:r>
+        <w:rPr>
+          <w:rFonts w:ascii="宋体" w:eastAsia="宋体"/>
+          <w:sz w:val="48"/>
+        </w:rPr>
+        <w:t>bkoo</w:t>
+      </w:r>
+      <w:bookmarkStart w:id="0" w:name="_GoBack"/>
+      <w:bookmarkEnd w:id="0"/>
     </w:p>
     <w:p>
       <w:pPr>
@@ -272,23 +292,7 @@
           <w:rFonts w:ascii="宋体" w:eastAsia="宋体"/>
           <w:sz w:val="20"/>
         </w:rPr>
-        <w:t>(</w:t>
-      </w:r>
-      <w:proofErr w:type="spellStart"/>
-      <w:r>
-        <w:rPr>
-          <w:rFonts w:ascii="宋体" w:eastAsia="宋体"/>
-          <w:sz w:val="20"/>
-        </w:rPr>
-        <w:t>eXtreme</w:t>
-      </w:r>
-      <w:proofErr w:type="spellEnd"/>
-      <w:r>
-        <w:rPr>
-          <w:rFonts w:ascii="宋体" w:eastAsia="宋体"/>
-          <w:sz w:val="20"/>
-        </w:rPr>
-        <w:t xml:space="preserve"> Learning Process, XLP)</w:t>
+        <w:t>(eXtreme Learning Process, XLP)</w:t>
       </w:r>
       <w:r>
         <w:rPr>
@@ -1009,17 +1013,8 @@
           <w:rFonts w:ascii="宋体" w:eastAsia="宋体"/>
           <w:sz w:val="20"/>
         </w:rPr>
-        <w:t xml:space="preserve"> </w:t>
-      </w:r>
-      <w:proofErr w:type="spellStart"/>
-      <w:r>
-        <w:rPr>
-          <w:rFonts w:ascii="宋体" w:eastAsia="宋体"/>
-          <w:sz w:val="20"/>
-        </w:rPr>
-        <w:t>Git</w:t>
-      </w:r>
-      <w:proofErr w:type="spellEnd"/>
+        <w:t xml:space="preserve"> Git</w:t>
+      </w:r>
       <w:r>
         <w:rPr>
           <w:rFonts w:ascii="宋体" w:eastAsia="宋体" w:hint="eastAsia"/>
@@ -2367,26 +2362,8 @@
                 <w:rFonts w:ascii="宋体" w:eastAsia="宋体" w:hint="eastAsia"/>
                 <w:sz w:val="20"/>
               </w:rPr>
-              <w:t>使用</w:t>
-            </w:r>
-            <w:proofErr w:type="spellStart"/>
-            <w:r>
-              <w:rPr>
-                <w:rFonts w:ascii="宋体" w:eastAsia="宋体" w:hint="eastAsia"/>
-                <w:sz w:val="20"/>
-              </w:rPr>
-              <w:t>Git</w:t>
-            </w:r>
-            <w:proofErr w:type="spellEnd"/>
-            <w:r>
-              <w:rPr>
-                <w:rFonts w:ascii="宋体" w:eastAsia="宋体" w:hint="eastAsia"/>
-                <w:sz w:val="20"/>
-              </w:rPr>
-              <w:t>数据服务</w:t>
-            </w:r>
-            <w:bookmarkStart w:id="0" w:name="_GoBack"/>
-            <w:bookmarkEnd w:id="0"/>
+              <w:t>使用Git数据服务</w:t>
+            </w:r>
           </w:p>
         </w:tc>
       </w:tr>
@@ -3361,23 +3338,7 @@
           <w:rFonts w:ascii="宋体" w:eastAsia="宋体" w:hint="eastAsia"/>
           <w:sz w:val="20"/>
         </w:rPr>
-        <w:t>网络伺服器一台，用于提供团队协同的版本控制服务（</w:t>
-      </w:r>
-      <w:proofErr w:type="spellStart"/>
-      <w:r>
-        <w:rPr>
-          <w:rFonts w:ascii="宋体" w:eastAsia="宋体" w:hint="eastAsia"/>
-          <w:sz w:val="20"/>
-        </w:rPr>
-        <w:t>Git</w:t>
-      </w:r>
-      <w:proofErr w:type="spellEnd"/>
-      <w:r>
-        <w:rPr>
-          <w:rFonts w:ascii="宋体" w:eastAsia="宋体" w:hint="eastAsia"/>
-          <w:sz w:val="20"/>
-        </w:rPr>
-        <w:t>）。</w:t>
+        <w:t>网络伺服器一台，用于提供团队协同的版本控制服务（Git）。</w:t>
       </w:r>
     </w:p>
     <w:p>
@@ -3699,23 +3660,7 @@
           <w:rFonts w:ascii="宋体" w:eastAsia="宋体" w:hint="eastAsia"/>
           <w:sz w:val="20"/>
         </w:rPr>
-        <w:t>10套</w:t>
-      </w:r>
-      <w:proofErr w:type="spellStart"/>
-      <w:r>
-        <w:rPr>
-          <w:rFonts w:ascii="宋体" w:eastAsia="宋体" w:hint="eastAsia"/>
-          <w:sz w:val="20"/>
-        </w:rPr>
-        <w:t>Arduino</w:t>
-      </w:r>
-      <w:proofErr w:type="spellEnd"/>
-      <w:r>
-        <w:rPr>
-          <w:rFonts w:ascii="宋体" w:eastAsia="宋体" w:hint="eastAsia"/>
-          <w:sz w:val="20"/>
-        </w:rPr>
-        <w:t>单片机电路板。</w:t>
+        <w:t>10套Arduino单片机电路板。</w:t>
       </w:r>
     </w:p>
     <w:p>
@@ -5185,7 +5130,7 @@
 </file>
 
 <file path=customXml/itemProps1.xml><?xml version="1.0" encoding="utf-8"?>
-<ds:datastoreItem xmlns:ds="http://schemas.openxmlformats.org/officeDocument/2006/customXml" ds:itemID="{37E672D6-4A23-4F4C-8604-E59CD6D8E8C8}">
+<ds:datastoreItem xmlns:ds="http://schemas.openxmlformats.org/officeDocument/2006/customXml" ds:itemID="{E4C57EBD-97F6-D14C-92D4-1E505B71216D}">
   <ds:schemaRefs>
     <ds:schemaRef ds:uri="http://schemas.openxmlformats.org/officeDocument/2006/bibliography"/>
   </ds:schemaRefs>

</xml_diff>